<commit_message>
Node.js app is now successfully connected to the PostgreSQL database on Render
</commit_message>
<xml_diff>
--- a/CICD/Render-ready setup.docx
+++ b/CICD/Render-ready setup.docx
@@ -15,6 +15,123 @@
       </w:hyperlink>
     </w:p>
     <w:p/>
+    <w:p>
+      <w:pPr>
+        <w:numPr>
+          <w:ilvl w:val="0"/>
+          <w:numId w:val="26"/>
+        </w:numPr>
+      </w:pPr>
+      <w:r>
+        <w:t xml:space="preserve">Update your </w:t>
+      </w:r>
+      <w:r>
+        <w:rPr>
+          <w:b/>
+          <w:bCs/>
+        </w:rPr>
+        <w:t>environment variable DB_HOST</w:t>
+      </w:r>
+      <w:r>
+        <w:t xml:space="preserve"> in Render Web Service:</w:t>
+      </w:r>
+    </w:p>
+    <w:tbl>
+      <w:tblPr>
+        <w:tblW w:w="0" w:type="auto"/>
+        <w:tblCellSpacing w:w="15" w:type="dxa"/>
+        <w:tblCellMar>
+          <w:top w:w="15" w:type="dxa"/>
+          <w:left w:w="15" w:type="dxa"/>
+          <w:bottom w:w="15" w:type="dxa"/>
+          <w:right w:w="15" w:type="dxa"/>
+        </w:tblCellMar>
+        <w:tblLook w:val="04A0" w:firstRow="1" w:lastRow="0" w:firstColumn="1" w:lastColumn="0" w:noHBand="0" w:noVBand="1"/>
+      </w:tblPr>
+      <w:tblGrid>
+        <w:gridCol w:w="930"/>
+        <w:gridCol w:w="2869"/>
+      </w:tblGrid>
+      <w:tr>
+        <w:trPr>
+          <w:tblHeader/>
+          <w:tblCellSpacing w:w="15" w:type="dxa"/>
+        </w:trPr>
+        <w:tc>
+          <w:tcPr>
+            <w:tcW w:w="0" w:type="auto"/>
+            <w:vAlign w:val="center"/>
+            <w:hideMark/>
+          </w:tcPr>
+          <w:p>
+            <w:pPr>
+              <w:rPr>
+                <w:b/>
+                <w:bCs/>
+              </w:rPr>
+            </w:pPr>
+            <w:r>
+              <w:rPr>
+                <w:b/>
+                <w:bCs/>
+              </w:rPr>
+              <w:t>Variable</w:t>
+            </w:r>
+          </w:p>
+        </w:tc>
+        <w:tc>
+          <w:tcPr>
+            <w:tcW w:w="0" w:type="auto"/>
+            <w:vAlign w:val="center"/>
+            <w:hideMark/>
+          </w:tcPr>
+          <w:p>
+            <w:pPr>
+              <w:rPr>
+                <w:b/>
+                <w:bCs/>
+              </w:rPr>
+            </w:pPr>
+            <w:r>
+              <w:rPr>
+                <w:b/>
+                <w:bCs/>
+              </w:rPr>
+              <w:t>Value</w:t>
+            </w:r>
+          </w:p>
+        </w:tc>
+      </w:tr>
+      <w:tr>
+        <w:trPr>
+          <w:tblCellSpacing w:w="15" w:type="dxa"/>
+        </w:trPr>
+        <w:tc>
+          <w:tcPr>
+            <w:tcW w:w="0" w:type="auto"/>
+            <w:vAlign w:val="center"/>
+            <w:hideMark/>
+          </w:tcPr>
+          <w:p>
+            <w:r>
+              <w:t>DB_HOST</w:t>
+            </w:r>
+          </w:p>
+        </w:tc>
+        <w:tc>
+          <w:tcPr>
+            <w:tcW w:w="0" w:type="auto"/>
+            <w:vAlign w:val="center"/>
+            <w:hideMark/>
+          </w:tcPr>
+          <w:p>
+            <w:r>
+              <w:t>db-xyz12345-mysql.render.com</w:t>
+            </w:r>
+          </w:p>
+        </w:tc>
+      </w:tr>
+    </w:tbl>
     <w:p/>
     <w:p/>
     <w:p>
@@ -26,6 +143,339 @@
       </w:pPr>
       <w:r>
         <w:rPr>
+          <w:rFonts w:ascii="Segoe UI Emoji" w:hAnsi="Segoe UI Emoji" w:cs="Segoe UI Emoji"/>
+          <w:b/>
+          <w:bCs/>
+        </w:rPr>
+        <w:t>🧩</w:t>
+      </w:r>
+      <w:r>
+        <w:rPr>
+          <w:b/>
+          <w:bCs/>
+        </w:rPr>
+        <w:t xml:space="preserve"> Step 1: Get your actual Render DB credentials</w:t>
+      </w:r>
+    </w:p>
+    <w:p>
+      <w:r>
+        <w:t>Here’s how to find them:</w:t>
+      </w:r>
+    </w:p>
+    <w:p>
+      <w:pPr>
+        <w:numPr>
+          <w:ilvl w:val="0"/>
+          <w:numId w:val="25"/>
+        </w:numPr>
+      </w:pPr>
+      <w:r>
+        <w:t>Go to your Render Dashboard.</w:t>
+      </w:r>
+    </w:p>
+    <w:p>
+      <w:pPr>
+        <w:numPr>
+          <w:ilvl w:val="0"/>
+          <w:numId w:val="25"/>
+        </w:numPr>
+      </w:pPr>
+      <w:r>
+        <w:t xml:space="preserve">In the sidebar → click </w:t>
+      </w:r>
+      <w:r>
+        <w:rPr>
+          <w:b/>
+          <w:bCs/>
+        </w:rPr>
+        <w:t>“Databases”</w:t>
+      </w:r>
+      <w:r>
+        <w:t>.</w:t>
+      </w:r>
+    </w:p>
+    <w:p>
+      <w:pPr>
+        <w:numPr>
+          <w:ilvl w:val="0"/>
+          <w:numId w:val="25"/>
+        </w:numPr>
+      </w:pPr>
+      <w:r>
+        <w:t xml:space="preserve">Click your </w:t>
+      </w:r>
+      <w:r>
+        <w:rPr>
+          <w:b/>
+          <w:bCs/>
+        </w:rPr>
+        <w:t>MySQL database instance</w:t>
+      </w:r>
+      <w:r>
+        <w:t>.</w:t>
+      </w:r>
+    </w:p>
+    <w:p>
+      <w:pPr>
+        <w:numPr>
+          <w:ilvl w:val="0"/>
+          <w:numId w:val="25"/>
+        </w:numPr>
+      </w:pPr>
+      <w:r>
+        <w:t xml:space="preserve">Under the </w:t>
+      </w:r>
+      <w:r>
+        <w:rPr>
+          <w:b/>
+          <w:bCs/>
+        </w:rPr>
+        <w:t>“Info”</w:t>
+      </w:r>
+      <w:r>
+        <w:t xml:space="preserve"> tab, you’ll see:</w:t>
+      </w:r>
+    </w:p>
+    <w:p>
+      <w:pPr>
+        <w:numPr>
+          <w:ilvl w:val="1"/>
+          <w:numId w:val="25"/>
+        </w:numPr>
+      </w:pPr>
+      <w:r>
+        <w:rPr>
+          <w:b/>
+          <w:bCs/>
+        </w:rPr>
+        <w:t>Host</w:t>
+      </w:r>
+      <w:r>
+        <w:t xml:space="preserve"> → e.g. db-ab12cdef-mysql.render.com</w:t>
+      </w:r>
+    </w:p>
+    <w:p>
+      <w:pPr>
+        <w:numPr>
+          <w:ilvl w:val="1"/>
+          <w:numId w:val="25"/>
+        </w:numPr>
+      </w:pPr>
+      <w:r>
+        <w:rPr>
+          <w:b/>
+          <w:bCs/>
+        </w:rPr>
+        <w:t>User</w:t>
+      </w:r>
+      <w:r>
+        <w:t xml:space="preserve"> → something like admin or render</w:t>
+      </w:r>
+    </w:p>
+    <w:p>
+      <w:pPr>
+        <w:numPr>
+          <w:ilvl w:val="1"/>
+          <w:numId w:val="25"/>
+        </w:numPr>
+      </w:pPr>
+      <w:r>
+        <w:rPr>
+          <w:b/>
+          <w:bCs/>
+        </w:rPr>
+        <w:t>Database</w:t>
+      </w:r>
+      <w:r>
+        <w:t xml:space="preserve"> → the DB name</w:t>
+      </w:r>
+    </w:p>
+    <w:p>
+      <w:pPr>
+        <w:numPr>
+          <w:ilvl w:val="1"/>
+          <w:numId w:val="25"/>
+        </w:numPr>
+      </w:pPr>
+      <w:r>
+        <w:rPr>
+          <w:b/>
+          <w:bCs/>
+        </w:rPr>
+        <w:t>Password</w:t>
+      </w:r>
+      <w:r>
+        <w:t xml:space="preserve"> → (click “Show”)</w:t>
+      </w:r>
+    </w:p>
+    <w:p>
+      <w:r>
+        <w:pict w14:anchorId="250D6F24">
+          <v:rect id="_x0000_i1254" style="width:0;height:1.5pt" o:hralign="center" o:hrstd="t" o:hr="t" fillcolor="#a0a0a0" stroked="f"/>
+        </w:pict>
+      </w:r>
+    </w:p>
+    <w:p>
+      <w:pPr>
+        <w:rPr>
+          <w:b/>
+          <w:bCs/>
+        </w:rPr>
+      </w:pPr>
+      <w:r>
+        <w:rPr>
+          <w:rFonts w:ascii="Segoe UI Emoji" w:hAnsi="Segoe UI Emoji" w:cs="Segoe UI Emoji"/>
+          <w:b/>
+          <w:bCs/>
+        </w:rPr>
+        <w:t>🧠</w:t>
+      </w:r>
+      <w:r>
+        <w:rPr>
+          <w:b/>
+          <w:bCs/>
+        </w:rPr>
+        <w:t xml:space="preserve"> Step 2: Update your .env</w:t>
+      </w:r>
+    </w:p>
+    <w:p>
+      <w:r>
+        <w:t>Replace your placeholder values with the actual ones from Render.</w:t>
+      </w:r>
+    </w:p>
+    <w:p>
+      <w:r>
+        <w:t>Example:</w:t>
+      </w:r>
+    </w:p>
+    <w:p>
+      <w:r>
+        <w:t>DB_HOST=db-ab12cdef-mysql.render.com</w:t>
+      </w:r>
+    </w:p>
+    <w:p>
+      <w:r>
+        <w:t>DB_USER=</w:t>
+      </w:r>
+      <w:proofErr w:type="spellStart"/>
+      <w:r>
+        <w:t>render_admin</w:t>
+      </w:r>
+      <w:proofErr w:type="spellEnd"/>
+    </w:p>
+    <w:p>
+      <w:r>
+        <w:t>DB_PASSWORD=S3cur3P@ss</w:t>
+      </w:r>
+    </w:p>
+    <w:p>
+      <w:r>
+        <w:t>DB_NAME=</w:t>
+      </w:r>
+      <w:proofErr w:type="spellStart"/>
+      <w:r>
+        <w:t>school_management</w:t>
+      </w:r>
+      <w:proofErr w:type="spellEnd"/>
+    </w:p>
+    <w:p>
+      <w:pPr>
+        <w:pBdr>
+          <w:bottom w:val="single" w:sz="6" w:space="1" w:color="auto"/>
+        </w:pBdr>
+      </w:pPr>
+    </w:p>
+    <w:p/>
+    <w:p>
+      <w:pPr>
+        <w:rPr>
+          <w:b/>
+          <w:bCs/>
+        </w:rPr>
+      </w:pPr>
+      <w:r>
+        <w:rPr>
+          <w:rFonts w:ascii="Segoe UI Emoji" w:hAnsi="Segoe UI Emoji" w:cs="Segoe UI Emoji"/>
+          <w:b/>
+          <w:bCs/>
+        </w:rPr>
+        <w:t>⚙️</w:t>
+      </w:r>
+      <w:r>
+        <w:rPr>
+          <w:b/>
+          <w:bCs/>
+        </w:rPr>
+        <w:t xml:space="preserve"> Quick recap</w:t>
+      </w:r>
+    </w:p>
+    <w:p>
+      <w:pPr>
+        <w:numPr>
+          <w:ilvl w:val="0"/>
+          <w:numId w:val="27"/>
+        </w:numPr>
+      </w:pPr>
+      <w:r>
+        <w:rPr>
+          <w:rFonts w:ascii="Segoe UI Emoji" w:hAnsi="Segoe UI Emoji" w:cs="Segoe UI Emoji"/>
+        </w:rPr>
+        <w:t>✅</w:t>
+      </w:r>
+      <w:r>
+        <w:t xml:space="preserve"> MySQL uses [rows] = await </w:t>
+      </w:r>
+      <w:proofErr w:type="spellStart"/>
+      <w:r>
+        <w:t>pool.query</w:t>
+      </w:r>
+      <w:proofErr w:type="spellEnd"/>
+      <w:r>
+        <w:t>(...)</w:t>
+      </w:r>
+    </w:p>
+    <w:p>
+      <w:pPr>
+        <w:numPr>
+          <w:ilvl w:val="0"/>
+          <w:numId w:val="27"/>
+        </w:numPr>
+      </w:pPr>
+      <w:r>
+        <w:rPr>
+          <w:rFonts w:ascii="Segoe UI Emoji" w:hAnsi="Segoe UI Emoji" w:cs="Segoe UI Emoji"/>
+        </w:rPr>
+        <w:t>✅</w:t>
+      </w:r>
+      <w:r>
+        <w:t xml:space="preserve"> PostgreSQL (</w:t>
+      </w:r>
+      <w:proofErr w:type="spellStart"/>
+      <w:r>
+        <w:t>pg</w:t>
+      </w:r>
+      <w:proofErr w:type="spellEnd"/>
+      <w:r>
+        <w:t xml:space="preserve">) uses </w:t>
+      </w:r>
+      <w:proofErr w:type="spellStart"/>
+      <w:r>
+        <w:t>result.rows</w:t>
+      </w:r>
+      <w:proofErr w:type="spellEnd"/>
+    </w:p>
+    <w:p/>
+    <w:p/>
+    <w:p/>
+    <w:p>
+      <w:pPr>
+        <w:rPr>
+          <w:b/>
+          <w:bCs/>
+        </w:rPr>
+      </w:pPr>
+      <w:r>
+        <w:rPr>
           <w:b/>
           <w:bCs/>
         </w:rPr>
@@ -155,12 +605,10 @@
         <w:t xml:space="preserve"> </w:t>
       </w:r>
       <w:proofErr w:type="spellStart"/>
-      <w:proofErr w:type="gramStart"/>
       <w:r>
         <w:t>package.json</w:t>
       </w:r>
       <w:proofErr w:type="spellEnd"/>
-      <w:proofErr w:type="gramEnd"/>
     </w:p>
     <w:p>
       <w:r>
@@ -179,22 +627,15 @@
         <w:t xml:space="preserve"> </w:t>
       </w:r>
       <w:proofErr w:type="spellStart"/>
-      <w:proofErr w:type="gramStart"/>
       <w:r>
         <w:t>tsconfig.json</w:t>
       </w:r>
       <w:proofErr w:type="spellEnd"/>
-      <w:proofErr w:type="gramEnd"/>
-    </w:p>
-    <w:p>
-      <w:r>
-        <w:t>└─</w:t>
-      </w:r>
-      <w:proofErr w:type="gramStart"/>
-      <w:r>
-        <w:t>─ .env</w:t>
-      </w:r>
-      <w:proofErr w:type="gramEnd"/>
+    </w:p>
+    <w:p>
+      <w:r>
+        <w:t>└── .env</w:t>
+      </w:r>
     </w:p>
     <w:p>
       <w:r>
@@ -260,15 +701,7 @@
     </w:p>
     <w:p>
       <w:r>
-        <w:t xml:space="preserve">http://localhost:3001/ </w:t>
-      </w:r>
-      <w:proofErr w:type="gramStart"/>
-      <w:r>
-        <w:t>{ "</w:t>
-      </w:r>
-      <w:proofErr w:type="gramEnd"/>
-      <w:r>
-        <w:t>status": "ok", "</w:t>
+        <w:t>http://localhost:3001/ { "status": "ok", "</w:t>
       </w:r>
       <w:proofErr w:type="spellStart"/>
       <w:r>
@@ -388,6 +821,7 @@
     </w:p>
     <w:p>
       <w:r>
+        <w:lastRenderedPageBreak/>
         <w:pict w14:anchorId="543C9600">
           <v:rect id="_x0000_i1244" style="width:0;height:1.5pt" o:hralign="center" o:hrstd="t" o:hr="t" fillcolor="#a0a0a0" stroked="f"/>
         </w:pict>
@@ -413,7 +847,6 @@
           <w:b/>
           <w:bCs/>
         </w:rPr>
-        <w:lastRenderedPageBreak/>
         <w:t>Next steps for Render:</w:t>
       </w:r>
     </w:p>
@@ -531,15 +964,7 @@
         <w:t>Environment Variables</w:t>
       </w:r>
       <w:r>
-        <w:t xml:space="preserve"> exactly as in </w:t>
-      </w:r>
-      <w:proofErr w:type="gramStart"/>
-      <w:r>
-        <w:t>your .env</w:t>
-      </w:r>
-      <w:proofErr w:type="gramEnd"/>
-      <w:r>
-        <w:t xml:space="preserve"> but with </w:t>
+        <w:t xml:space="preserve"> exactly as in your .env but with </w:t>
       </w:r>
       <w:r>
         <w:rPr>
@@ -752,177 +1177,247 @@
     <w:p>
       <w:proofErr w:type="spellStart"/>
       <w:r>
-        <w:t>dotenv.</w:t>
-      </w:r>
-      <w:proofErr w:type="gramStart"/>
-      <w:r>
-        <w:t>config</w:t>
+        <w:lastRenderedPageBreak/>
+        <w:t>dotenv.config</w:t>
+      </w:r>
+      <w:proofErr w:type="spellEnd"/>
+      <w:r>
+        <w:t>();</w:t>
+      </w:r>
+    </w:p>
+    <w:p/>
+    <w:p>
+      <w:r>
+        <w:t xml:space="preserve">const pool = </w:t>
+      </w:r>
+      <w:proofErr w:type="spellStart"/>
+      <w:r>
+        <w:t>mysql.createPool</w:t>
+      </w:r>
+      <w:proofErr w:type="spellEnd"/>
+      <w:r>
+        <w:t>({</w:t>
+      </w:r>
+    </w:p>
+    <w:p>
+      <w:r>
+        <w:t xml:space="preserve">  host: </w:t>
+      </w:r>
+      <w:proofErr w:type="spellStart"/>
+      <w:r>
+        <w:t>process.env.DB_HOST</w:t>
+      </w:r>
+      <w:proofErr w:type="spellEnd"/>
+      <w:r>
+        <w:t>,</w:t>
+      </w:r>
+    </w:p>
+    <w:p>
+      <w:r>
+        <w:t xml:space="preserve">  port: </w:t>
+      </w:r>
+      <w:proofErr w:type="spellStart"/>
+      <w:r>
+        <w:t>process.env.DB_PORT</w:t>
+      </w:r>
+      <w:proofErr w:type="spellEnd"/>
+      <w:r>
+        <w:t xml:space="preserve"> ? </w:t>
+      </w:r>
+      <w:proofErr w:type="spellStart"/>
+      <w:r>
+        <w:t>parseInt</w:t>
       </w:r>
       <w:proofErr w:type="spellEnd"/>
       <w:r>
         <w:t>(</w:t>
       </w:r>
-      <w:proofErr w:type="gramEnd"/>
-      <w:r>
-        <w:t>);</w:t>
+      <w:proofErr w:type="spellStart"/>
+      <w:r>
+        <w:t>process.env.DB_PORT</w:t>
+      </w:r>
+      <w:proofErr w:type="spellEnd"/>
+      <w:r>
+        <w:t>) : 3306,</w:t>
+      </w:r>
+    </w:p>
+    <w:p>
+      <w:r>
+        <w:t xml:space="preserve">  user: </w:t>
+      </w:r>
+      <w:proofErr w:type="spellStart"/>
+      <w:r>
+        <w:t>process.env.DB_USER</w:t>
+      </w:r>
+      <w:proofErr w:type="spellEnd"/>
+      <w:r>
+        <w:t>,</w:t>
+      </w:r>
+    </w:p>
+    <w:p>
+      <w:r>
+        <w:t xml:space="preserve">  password: </w:t>
+      </w:r>
+      <w:proofErr w:type="spellStart"/>
+      <w:r>
+        <w:t>process.env.DB_PASSWORD</w:t>
+      </w:r>
+      <w:proofErr w:type="spellEnd"/>
+      <w:r>
+        <w:t>,</w:t>
+      </w:r>
+    </w:p>
+    <w:p>
+      <w:r>
+        <w:t xml:space="preserve">  database: </w:t>
+      </w:r>
+      <w:proofErr w:type="spellStart"/>
+      <w:r>
+        <w:t>process.env.DB_NAME</w:t>
+      </w:r>
+      <w:proofErr w:type="spellEnd"/>
+      <w:r>
+        <w:t>,</w:t>
+      </w:r>
+    </w:p>
+    <w:p>
+      <w:r>
+        <w:t xml:space="preserve">  </w:t>
+      </w:r>
+      <w:proofErr w:type="spellStart"/>
+      <w:r>
+        <w:t>waitForConnections</w:t>
+      </w:r>
+      <w:proofErr w:type="spellEnd"/>
+      <w:r>
+        <w:t>: true,</w:t>
+      </w:r>
+    </w:p>
+    <w:p>
+      <w:r>
+        <w:t xml:space="preserve">  </w:t>
+      </w:r>
+      <w:proofErr w:type="spellStart"/>
+      <w:r>
+        <w:t>connectionLimit</w:t>
+      </w:r>
+      <w:proofErr w:type="spellEnd"/>
+      <w:r>
+        <w:t>: 10,</w:t>
+      </w:r>
+    </w:p>
+    <w:p>
+      <w:r>
+        <w:t xml:space="preserve">  </w:t>
+      </w:r>
+      <w:proofErr w:type="spellStart"/>
+      <w:r>
+        <w:t>queueLimit</w:t>
+      </w:r>
+      <w:proofErr w:type="spellEnd"/>
+      <w:r>
+        <w:t>: 0,</w:t>
+      </w:r>
+    </w:p>
+    <w:p>
+      <w:r>
+        <w:t xml:space="preserve">  </w:t>
+      </w:r>
+      <w:proofErr w:type="spellStart"/>
+      <w:r>
+        <w:t>ssl</w:t>
+      </w:r>
+      <w:proofErr w:type="spellEnd"/>
+      <w:r>
+        <w:t>: {</w:t>
+      </w:r>
+    </w:p>
+    <w:p>
+      <w:r>
+        <w:t xml:space="preserve">    </w:t>
+      </w:r>
+      <w:proofErr w:type="spellStart"/>
+      <w:r>
+        <w:t>rejectUnauthorized</w:t>
+      </w:r>
+      <w:proofErr w:type="spellEnd"/>
+      <w:r>
+        <w:t xml:space="preserve">: false, // </w:t>
+      </w:r>
+      <w:r>
+        <w:rPr>
+          <w:rFonts w:ascii="Segoe UI Emoji" w:hAnsi="Segoe UI Emoji" w:cs="Segoe UI Emoji"/>
+        </w:rPr>
+        <w:t>✅</w:t>
+      </w:r>
+      <w:r>
+        <w:t xml:space="preserve"> needed for Render MySQL (</w:t>
+      </w:r>
+      <w:proofErr w:type="spellStart"/>
+      <w:r>
+        <w:t>PlanetScale</w:t>
+      </w:r>
+      <w:proofErr w:type="spellEnd"/>
+      <w:r>
+        <w:t>/Render SSL)</w:t>
+      </w:r>
+    </w:p>
+    <w:p>
+      <w:r>
+        <w:t xml:space="preserve">  },</w:t>
+      </w:r>
+    </w:p>
+    <w:p>
+      <w:r>
+        <w:t>});</w:t>
       </w:r>
     </w:p>
     <w:p/>
     <w:p>
       <w:r>
-        <w:lastRenderedPageBreak/>
-        <w:t xml:space="preserve">const pool = </w:t>
-      </w:r>
-      <w:proofErr w:type="spellStart"/>
-      <w:proofErr w:type="gramStart"/>
-      <w:r>
-        <w:t>mysql.createPool</w:t>
-      </w:r>
-      <w:proofErr w:type="spellEnd"/>
-      <w:proofErr w:type="gramEnd"/>
-      <w:r>
-        <w:t>({</w:t>
-      </w:r>
-    </w:p>
-    <w:p>
-      <w:r>
-        <w:t xml:space="preserve">  host: </w:t>
-      </w:r>
-      <w:proofErr w:type="spellStart"/>
-      <w:r>
-        <w:t>process.env.DB_HOST</w:t>
-      </w:r>
-      <w:proofErr w:type="spellEnd"/>
-      <w:r>
-        <w:t>,</w:t>
-      </w:r>
-    </w:p>
-    <w:p>
-      <w:r>
-        <w:t xml:space="preserve">  port: </w:t>
-      </w:r>
-      <w:proofErr w:type="spellStart"/>
-      <w:r>
-        <w:t>process.env.DB_</w:t>
-      </w:r>
-      <w:proofErr w:type="gramStart"/>
-      <w:r>
-        <w:t>PORT</w:t>
-      </w:r>
-      <w:proofErr w:type="spellEnd"/>
-      <w:r>
-        <w:t xml:space="preserve"> ?</w:t>
-      </w:r>
-      <w:proofErr w:type="gramEnd"/>
-      <w:r>
-        <w:t xml:space="preserve"> </w:t>
-      </w:r>
-      <w:proofErr w:type="spellStart"/>
-      <w:r>
-        <w:t>parseInt</w:t>
-      </w:r>
-      <w:proofErr w:type="spellEnd"/>
-      <w:r>
-        <w:t>(</w:t>
-      </w:r>
-      <w:proofErr w:type="spellStart"/>
-      <w:r>
-        <w:t>process.env.DB_PORT</w:t>
-      </w:r>
-      <w:proofErr w:type="spellEnd"/>
-      <w:r>
-        <w:t>) : 3306,</w:t>
-      </w:r>
-    </w:p>
-    <w:p>
-      <w:r>
-        <w:t xml:space="preserve">  user: </w:t>
-      </w:r>
-      <w:proofErr w:type="spellStart"/>
-      <w:r>
-        <w:t>process.env.DB_USER</w:t>
-      </w:r>
-      <w:proofErr w:type="spellEnd"/>
-      <w:r>
-        <w:t>,</w:t>
-      </w:r>
-    </w:p>
-    <w:p>
-      <w:r>
-        <w:t xml:space="preserve">  password: </w:t>
-      </w:r>
-      <w:proofErr w:type="spellStart"/>
-      <w:r>
-        <w:t>process.env.DB_PASSWORD</w:t>
-      </w:r>
-      <w:proofErr w:type="spellEnd"/>
-      <w:r>
-        <w:t>,</w:t>
-      </w:r>
-    </w:p>
-    <w:p>
-      <w:r>
-        <w:t xml:space="preserve">  database: </w:t>
-      </w:r>
-      <w:proofErr w:type="spellStart"/>
-      <w:r>
-        <w:t>process.env.DB_NAME</w:t>
-      </w:r>
-      <w:proofErr w:type="spellEnd"/>
-      <w:r>
-        <w:t>,</w:t>
-      </w:r>
-    </w:p>
-    <w:p>
-      <w:r>
-        <w:t xml:space="preserve">  </w:t>
-      </w:r>
-      <w:proofErr w:type="spellStart"/>
-      <w:r>
-        <w:t>waitForConnections</w:t>
-      </w:r>
-      <w:proofErr w:type="spellEnd"/>
-      <w:r>
-        <w:t>: true,</w:t>
-      </w:r>
-    </w:p>
-    <w:p>
-      <w:r>
-        <w:t xml:space="preserve">  </w:t>
-      </w:r>
-      <w:proofErr w:type="spellStart"/>
-      <w:r>
-        <w:t>connectionLimit</w:t>
-      </w:r>
-      <w:proofErr w:type="spellEnd"/>
-      <w:r>
-        <w:t>: 10,</w:t>
-      </w:r>
-    </w:p>
-    <w:p>
-      <w:r>
-        <w:t xml:space="preserve">  </w:t>
-      </w:r>
-      <w:proofErr w:type="spellStart"/>
-      <w:r>
-        <w:t>queueLimit</w:t>
-      </w:r>
-      <w:proofErr w:type="spellEnd"/>
-      <w:r>
-        <w:t>: 0,</w:t>
-      </w:r>
-    </w:p>
-    <w:p>
-      <w:r>
-        <w:t xml:space="preserve">  </w:t>
-      </w:r>
-      <w:proofErr w:type="spellStart"/>
-      <w:r>
-        <w:t>ssl</w:t>
-      </w:r>
-      <w:proofErr w:type="spellEnd"/>
-      <w:r>
-        <w:t>: {</w:t>
+        <w:t>// Test connection</w:t>
+      </w:r>
+    </w:p>
+    <w:p>
+      <w:r>
+        <w:t>(async () =&gt; {</w:t>
+      </w:r>
+    </w:p>
+    <w:p>
+      <w:r>
+        <w:t xml:space="preserve">  try {</w:t>
+      </w:r>
+    </w:p>
+    <w:p>
+      <w:r>
+        <w:t xml:space="preserve">    await </w:t>
+      </w:r>
+      <w:proofErr w:type="spellStart"/>
+      <w:r>
+        <w:t>pool.query</w:t>
+      </w:r>
+      <w:proofErr w:type="spellEnd"/>
+      <w:r>
+        <w:t>('SELECT 1');</w:t>
+      </w:r>
+    </w:p>
+    <w:p>
+      <w:r>
+        <w:t xml:space="preserve">    console.log('</w:t>
+      </w:r>
+      <w:r>
+        <w:rPr>
+          <w:rFonts w:ascii="Segoe UI Emoji" w:hAnsi="Segoe UI Emoji" w:cs="Segoe UI Emoji"/>
+        </w:rPr>
+        <w:t>✅</w:t>
+      </w:r>
+      <w:r>
+        <w:t xml:space="preserve"> Database connected successfully');</w:t>
+      </w:r>
+    </w:p>
+    <w:p>
+      <w:r>
+        <w:t xml:space="preserve">  } catch (err) {</w:t>
       </w:r>
     </w:p>
     <w:p>
@@ -931,133 +1426,31 @@
       </w:r>
       <w:proofErr w:type="spellStart"/>
       <w:r>
-        <w:t>rejectUnauthorized</w:t>
-      </w:r>
-      <w:proofErr w:type="spellEnd"/>
-      <w:r>
-        <w:t xml:space="preserve">: false, // </w:t>
+        <w:t>console.error</w:t>
+      </w:r>
+      <w:proofErr w:type="spellEnd"/>
+      <w:r>
+        <w:t>('</w:t>
       </w:r>
       <w:r>
         <w:rPr>
           <w:rFonts w:ascii="Segoe UI Emoji" w:hAnsi="Segoe UI Emoji" w:cs="Segoe UI Emoji"/>
         </w:rPr>
-        <w:t>✅</w:t>
-      </w:r>
-      <w:r>
-        <w:t xml:space="preserve"> needed for Render MySQL (</w:t>
-      </w:r>
-      <w:proofErr w:type="spellStart"/>
-      <w:r>
-        <w:t>PlanetScale</w:t>
-      </w:r>
-      <w:proofErr w:type="spellEnd"/>
-      <w:r>
-        <w:t>/Render SSL)</w:t>
-      </w:r>
-    </w:p>
-    <w:p>
-      <w:r>
-        <w:t xml:space="preserve">  },</w:t>
-      </w:r>
-    </w:p>
-    <w:p>
-      <w:r>
-        <w:t>});</w:t>
-      </w:r>
-    </w:p>
-    <w:p/>
-    <w:p>
-      <w:r>
-        <w:t>// Test connection</w:t>
-      </w:r>
-    </w:p>
-    <w:p>
-      <w:r>
-        <w:t>(async () =&gt; {</w:t>
-      </w:r>
-    </w:p>
-    <w:p>
-      <w:r>
-        <w:t xml:space="preserve">  try {</w:t>
-      </w:r>
-    </w:p>
-    <w:p>
-      <w:r>
-        <w:t xml:space="preserve">    await </w:t>
-      </w:r>
-      <w:proofErr w:type="spellStart"/>
-      <w:proofErr w:type="gramStart"/>
-      <w:r>
-        <w:t>pool.query</w:t>
-      </w:r>
-      <w:proofErr w:type="spellEnd"/>
-      <w:proofErr w:type="gramEnd"/>
-      <w:r>
-        <w:t>('SELECT 1');</w:t>
+        <w:t>❌</w:t>
+      </w:r>
+      <w:r>
+        <w:t xml:space="preserve"> Database connection failed:', err);</w:t>
       </w:r>
     </w:p>
     <w:p>
       <w:r>
         <w:t xml:space="preserve">    </w:t>
       </w:r>
-      <w:proofErr w:type="gramStart"/>
-      <w:r>
-        <w:t>console.log(</w:t>
-      </w:r>
-      <w:proofErr w:type="gramEnd"/>
-      <w:r>
-        <w:t>'</w:t>
-      </w:r>
-      <w:r>
-        <w:rPr>
-          <w:rFonts w:ascii="Segoe UI Emoji" w:hAnsi="Segoe UI Emoji" w:cs="Segoe UI Emoji"/>
-        </w:rPr>
-        <w:t>✅</w:t>
-      </w:r>
-      <w:r>
-        <w:t xml:space="preserve"> Database connected successfully');</w:t>
-      </w:r>
-    </w:p>
-    <w:p>
-      <w:r>
-        <w:t xml:space="preserve">  } catch (err) {</w:t>
-      </w:r>
-    </w:p>
-    <w:p>
-      <w:r>
-        <w:t xml:space="preserve">    </w:t>
-      </w:r>
-      <w:proofErr w:type="spellStart"/>
-      <w:proofErr w:type="gramStart"/>
-      <w:r>
-        <w:t>console.error</w:t>
-      </w:r>
-      <w:proofErr w:type="spellEnd"/>
-      <w:proofErr w:type="gramEnd"/>
-      <w:r>
-        <w:t>('</w:t>
-      </w:r>
-      <w:r>
-        <w:rPr>
-          <w:rFonts w:ascii="Segoe UI Emoji" w:hAnsi="Segoe UI Emoji" w:cs="Segoe UI Emoji"/>
-        </w:rPr>
-        <w:t>❌</w:t>
-      </w:r>
-      <w:r>
-        <w:t xml:space="preserve"> Database connection failed:', err);</w:t>
-      </w:r>
-    </w:p>
-    <w:p>
-      <w:r>
-        <w:t xml:space="preserve">    </w:t>
-      </w:r>
-      <w:proofErr w:type="spellStart"/>
-      <w:proofErr w:type="gramStart"/>
+      <w:proofErr w:type="spellStart"/>
       <w:r>
         <w:t>process.exit</w:t>
       </w:r>
       <w:proofErr w:type="spellEnd"/>
-      <w:proofErr w:type="gramEnd"/>
       <w:r>
         <w:t>(1);</w:t>
       </w:r>
@@ -1098,6 +1491,7 @@
           <w:b/>
           <w:bCs/>
         </w:rPr>
+        <w:lastRenderedPageBreak/>
         <w:t>🟣</w:t>
       </w:r>
       <w:r>
@@ -1119,7 +1513,6 @@
     </w:p>
     <w:p>
       <w:r>
-        <w:lastRenderedPageBreak/>
         <w:t>Now import and use the database connection in your main Express app file (</w:t>
       </w:r>
       <w:proofErr w:type="spellStart"/>
@@ -1203,15 +1596,7 @@
     </w:p>
     <w:p>
       <w:r>
-        <w:t xml:space="preserve">import pool from </w:t>
-      </w:r>
-      <w:proofErr w:type="gramStart"/>
-      <w:r>
-        <w:t>'./</w:t>
-      </w:r>
-      <w:proofErr w:type="gramEnd"/>
-      <w:r>
-        <w:t xml:space="preserve">database'; // </w:t>
+        <w:t xml:space="preserve">import pool from './database'; // </w:t>
       </w:r>
       <w:r>
         <w:rPr>
@@ -1227,117 +1612,87 @@
     <w:p>
       <w:proofErr w:type="spellStart"/>
       <w:r>
-        <w:t>dotenv.</w:t>
-      </w:r>
-      <w:proofErr w:type="gramStart"/>
-      <w:r>
-        <w:t>config</w:t>
+        <w:t>dotenv.config</w:t>
+      </w:r>
+      <w:proofErr w:type="spellEnd"/>
+      <w:r>
+        <w:t>();</w:t>
+      </w:r>
+    </w:p>
+    <w:p/>
+    <w:p>
+      <w:r>
+        <w:t>const app = express();</w:t>
+      </w:r>
+    </w:p>
+    <w:p>
+      <w:proofErr w:type="spellStart"/>
+      <w:r>
+        <w:t>app.use</w:t>
       </w:r>
       <w:proofErr w:type="spellEnd"/>
       <w:r>
         <w:t>(</w:t>
       </w:r>
-      <w:proofErr w:type="gramEnd"/>
-      <w:r>
-        <w:t>);</w:t>
+      <w:proofErr w:type="spellStart"/>
+      <w:r>
+        <w:t>cors</w:t>
+      </w:r>
+      <w:proofErr w:type="spellEnd"/>
+      <w:r>
+        <w:t>());</w:t>
+      </w:r>
+    </w:p>
+    <w:p>
+      <w:proofErr w:type="spellStart"/>
+      <w:r>
+        <w:t>app.use</w:t>
+      </w:r>
+      <w:proofErr w:type="spellEnd"/>
+      <w:r>
+        <w:t>(</w:t>
+      </w:r>
+      <w:proofErr w:type="spellStart"/>
+      <w:r>
+        <w:t>bodyParser.json</w:t>
+      </w:r>
+      <w:proofErr w:type="spellEnd"/>
+      <w:r>
+        <w:t>());</w:t>
+      </w:r>
+    </w:p>
+    <w:p>
+      <w:proofErr w:type="spellStart"/>
+      <w:r>
+        <w:t>app.use</w:t>
+      </w:r>
+      <w:proofErr w:type="spellEnd"/>
+      <w:r>
+        <w:t>(</w:t>
+      </w:r>
+      <w:proofErr w:type="spellStart"/>
+      <w:r>
+        <w:t>bodyParser.urlencoded</w:t>
+      </w:r>
+      <w:proofErr w:type="spellEnd"/>
+      <w:r>
+        <w:t>({ extended: true }));</w:t>
       </w:r>
     </w:p>
     <w:p/>
     <w:p>
       <w:r>
-        <w:t xml:space="preserve">const app = </w:t>
-      </w:r>
-      <w:proofErr w:type="gramStart"/>
-      <w:r>
-        <w:t>express(</w:t>
-      </w:r>
-      <w:proofErr w:type="gramEnd"/>
-      <w:r>
-        <w:t>);</w:t>
-      </w:r>
-    </w:p>
-    <w:p>
-      <w:proofErr w:type="spellStart"/>
-      <w:r>
-        <w:t>app.use</w:t>
-      </w:r>
-      <w:proofErr w:type="spellEnd"/>
-      <w:r>
-        <w:t>(</w:t>
-      </w:r>
-      <w:proofErr w:type="spellStart"/>
-      <w:proofErr w:type="gramStart"/>
-      <w:r>
-        <w:t>cors</w:t>
-      </w:r>
-      <w:proofErr w:type="spellEnd"/>
-      <w:r>
-        <w:t>(</w:t>
-      </w:r>
-      <w:proofErr w:type="gramEnd"/>
-      <w:r>
-        <w:t>));</w:t>
-      </w:r>
-    </w:p>
-    <w:p>
-      <w:proofErr w:type="spellStart"/>
-      <w:proofErr w:type="gramStart"/>
-      <w:r>
-        <w:t>app.use</w:t>
-      </w:r>
-      <w:proofErr w:type="spellEnd"/>
-      <w:r>
-        <w:t>(</w:t>
-      </w:r>
-      <w:proofErr w:type="spellStart"/>
-      <w:proofErr w:type="gramEnd"/>
-      <w:r>
-        <w:t>bodyParser.json</w:t>
-      </w:r>
-      <w:proofErr w:type="spellEnd"/>
-      <w:r>
-        <w:t>());</w:t>
-      </w:r>
-    </w:p>
-    <w:p>
-      <w:proofErr w:type="spellStart"/>
-      <w:proofErr w:type="gramStart"/>
-      <w:r>
-        <w:t>app.use</w:t>
-      </w:r>
-      <w:proofErr w:type="spellEnd"/>
-      <w:r>
-        <w:t>(</w:t>
-      </w:r>
-      <w:proofErr w:type="spellStart"/>
-      <w:proofErr w:type="gramEnd"/>
-      <w:r>
-        <w:t>bodyParser.urlencoded</w:t>
-      </w:r>
-      <w:proofErr w:type="spellEnd"/>
-      <w:r>
-        <w:t>({ extended: true }));</w:t>
-      </w:r>
-    </w:p>
-    <w:p/>
-    <w:p>
-      <w:r>
         <w:t>// Simple route to test DB</w:t>
       </w:r>
     </w:p>
     <w:p>
       <w:proofErr w:type="spellStart"/>
-      <w:proofErr w:type="gramStart"/>
       <w:r>
         <w:t>app.get</w:t>
       </w:r>
       <w:proofErr w:type="spellEnd"/>
       <w:r>
-        <w:t>(</w:t>
-      </w:r>
-      <w:proofErr w:type="gramEnd"/>
-      <w:r>
-        <w:t>'/', async (req, res) =&gt; {</w:t>
+        <w:t>('/', async (req, res) =&gt; {</w:t>
       </w:r>
     </w:p>
     <w:p>
@@ -1350,12 +1705,10 @@
         <w:t xml:space="preserve">    const [rows] = await </w:t>
       </w:r>
       <w:proofErr w:type="spellStart"/>
-      <w:proofErr w:type="gramStart"/>
       <w:r>
         <w:t>pool.query</w:t>
       </w:r>
       <w:proofErr w:type="spellEnd"/>
-      <w:proofErr w:type="gramEnd"/>
       <w:r>
         <w:t>('SELECT NOW() AS time');</w:t>
       </w:r>
@@ -1365,12 +1718,10 @@
         <w:t xml:space="preserve">    </w:t>
       </w:r>
       <w:proofErr w:type="spellStart"/>
-      <w:proofErr w:type="gramStart"/>
       <w:r>
         <w:t>res.json</w:t>
       </w:r>
       <w:proofErr w:type="spellEnd"/>
-      <w:proofErr w:type="gramEnd"/>
       <w:r>
         <w:t xml:space="preserve">({ status: 'ok', </w:t>
       </w:r>
@@ -1393,12 +1744,10 @@
         <w:t xml:space="preserve">    </w:t>
       </w:r>
       <w:proofErr w:type="spellStart"/>
-      <w:proofErr w:type="gramStart"/>
       <w:r>
         <w:t>res.status</w:t>
       </w:r>
       <w:proofErr w:type="spellEnd"/>
-      <w:proofErr w:type="gramEnd"/>
       <w:r>
         <w:t>(500).</w:t>
       </w:r>
@@ -1475,6 +1824,7 @@
     </w:p>
     <w:p>
       <w:r>
+        <w:lastRenderedPageBreak/>
         <w:t xml:space="preserve">You already have a correct </w:t>
       </w:r>
       <w:proofErr w:type="spellStart"/>
@@ -1488,16 +1838,7 @@
     </w:p>
     <w:p>
       <w:r>
-        <w:lastRenderedPageBreak/>
-        <w:t xml:space="preserve">import app from </w:t>
-      </w:r>
-      <w:proofErr w:type="gramStart"/>
-      <w:r>
-        <w:t>'./</w:t>
-      </w:r>
-      <w:proofErr w:type="gramEnd"/>
-      <w:r>
-        <w:t>app';</w:t>
+        <w:t>import app from './app';</w:t>
       </w:r>
     </w:p>
     <w:p>
@@ -1525,19 +1866,11 @@
     <w:p>
       <w:proofErr w:type="spellStart"/>
       <w:r>
-        <w:t>dotenv.</w:t>
-      </w:r>
-      <w:proofErr w:type="gramStart"/>
-      <w:r>
-        <w:t>config</w:t>
-      </w:r>
-      <w:proofErr w:type="spellEnd"/>
-      <w:r>
-        <w:t>(</w:t>
-      </w:r>
-      <w:proofErr w:type="gramEnd"/>
-      <w:r>
-        <w:t>);</w:t>
+        <w:t>dotenv.config</w:t>
+      </w:r>
+      <w:proofErr w:type="spellEnd"/>
+      <w:r>
+        <w:t>();</w:t>
       </w:r>
     </w:p>
     <w:p/>
@@ -1546,12 +1879,10 @@
         <w:t xml:space="preserve">const port = </w:t>
       </w:r>
       <w:proofErr w:type="spellStart"/>
-      <w:proofErr w:type="gramStart"/>
       <w:r>
         <w:t>process.env.PORT</w:t>
       </w:r>
       <w:proofErr w:type="spellEnd"/>
-      <w:proofErr w:type="gramEnd"/>
       <w:r>
         <w:t xml:space="preserve"> || 3000;</w:t>
       </w:r>
@@ -1559,27 +1890,17 @@
     <w:p/>
     <w:p>
       <w:proofErr w:type="spellStart"/>
-      <w:proofErr w:type="gramStart"/>
       <w:r>
         <w:t>app.listen</w:t>
       </w:r>
       <w:proofErr w:type="spellEnd"/>
-      <w:proofErr w:type="gramEnd"/>
       <w:r>
         <w:t>(port, () =&gt; {</w:t>
       </w:r>
     </w:p>
     <w:p>
       <w:r>
-        <w:t xml:space="preserve">  </w:t>
-      </w:r>
-      <w:proofErr w:type="gramStart"/>
-      <w:r>
-        <w:t>console.log(</w:t>
-      </w:r>
-      <w:proofErr w:type="gramEnd"/>
-      <w:r>
-        <w:t>`</w:t>
+        <w:t xml:space="preserve">  console.log(`</w:t>
       </w:r>
       <w:r>
         <w:rPr>
@@ -1718,13 +2039,8 @@
       </w:r>
     </w:p>
     <w:p>
-      <w:proofErr w:type="gramStart"/>
-      <w:r>
-        <w:t>{ "</w:t>
-      </w:r>
-      <w:proofErr w:type="gramEnd"/>
-      <w:r>
-        <w:t>status": "ok", "</w:t>
+      <w:r>
+        <w:t>{ "status": "ok", "</w:t>
       </w:r>
       <w:proofErr w:type="spellStart"/>
       <w:r>
@@ -1822,6 +2138,7 @@
         </w:numPr>
       </w:pPr>
       <w:r>
+        <w:lastRenderedPageBreak/>
         <w:t xml:space="preserve">Start command → </w:t>
       </w:r>
       <w:proofErr w:type="spellStart"/>
@@ -1841,7 +2158,6 @@
         </w:numPr>
       </w:pPr>
       <w:r>
-        <w:lastRenderedPageBreak/>
         <w:t>Region → same as your DB (Singapore)</w:t>
       </w:r>
     </w:p>
@@ -1853,15 +2169,7 @@
         </w:numPr>
       </w:pPr>
       <w:r>
-        <w:t xml:space="preserve">Add environment variables (DB_HOST, DB_USER, etc.) exactly as </w:t>
-      </w:r>
-      <w:proofErr w:type="gramStart"/>
-      <w:r>
-        <w:t>in .env</w:t>
-      </w:r>
-      <w:proofErr w:type="gramEnd"/>
-      <w:r>
-        <w:t>.</w:t>
+        <w:t>Add environment variables (DB_HOST, DB_USER, etc.) exactly as in .env.</w:t>
       </w:r>
     </w:p>
     <w:p>
@@ -2206,6 +2514,7 @@
         </w:numPr>
       </w:pPr>
       <w:r>
+        <w:lastRenderedPageBreak/>
         <w:t xml:space="preserve">Choose </w:t>
       </w:r>
       <w:r>
@@ -2231,7 +2540,6 @@
           <w:b/>
           <w:bCs/>
         </w:rPr>
-        <w:lastRenderedPageBreak/>
         <w:t>Branch</w:t>
       </w:r>
     </w:p>
@@ -2404,12 +2712,10 @@
         <w:t xml:space="preserve"> or build in your </w:t>
       </w:r>
       <w:proofErr w:type="spellStart"/>
-      <w:proofErr w:type="gramStart"/>
       <w:r>
         <w:t>package.json</w:t>
       </w:r>
       <w:proofErr w:type="spellEnd"/>
-      <w:proofErr w:type="gramEnd"/>
       <w:r>
         <w:t xml:space="preserve"> runs </w:t>
       </w:r>
@@ -2485,12 +2791,10 @@
         <w:t xml:space="preserve">(Your </w:t>
       </w:r>
       <w:proofErr w:type="spellStart"/>
-      <w:proofErr w:type="gramStart"/>
       <w:r>
         <w:t>package.json</w:t>
       </w:r>
       <w:proofErr w:type="spellEnd"/>
-      <w:proofErr w:type="gramEnd"/>
       <w:r>
         <w:t xml:space="preserve"> start should be node </w:t>
       </w:r>
@@ -2671,6 +2975,7 @@
         </w:tabs>
       </w:pPr>
       <w:r>
+        <w:lastRenderedPageBreak/>
         <w:t>DB_PORT=3306</w:t>
       </w:r>
     </w:p>
@@ -2685,7 +2990,6 @@
         </w:tabs>
       </w:pPr>
       <w:r>
-        <w:lastRenderedPageBreak/>
         <w:t>DB_USER=admin                                   # your DB user</w:t>
       </w:r>
     </w:p>
@@ -2919,17 +3223,8 @@
           <w:b/>
           <w:bCs/>
         </w:rPr>
-        <w:t xml:space="preserve">Add </w:t>
-      </w:r>
-      <w:proofErr w:type="gramStart"/>
-      <w:r>
-        <w:rPr>
-          <w:b/>
-          <w:bCs/>
-        </w:rPr>
-        <w:t>from .env</w:t>
-      </w:r>
-      <w:proofErr w:type="gramEnd"/>
+        <w:t>Add from .env</w:t>
+      </w:r>
       <w:r>
         <w:t xml:space="preserve"> if you have a local .env file (but do not commit .env with real secrets to GitHub).</w:t>
       </w:r>
@@ -3096,18 +3391,17 @@
         <w:t xml:space="preserve"> — make sure code uses </w:t>
       </w:r>
       <w:proofErr w:type="spellStart"/>
-      <w:proofErr w:type="gramStart"/>
       <w:r>
         <w:t>process.env.PORT</w:t>
       </w:r>
       <w:proofErr w:type="spellEnd"/>
-      <w:proofErr w:type="gramEnd"/>
       <w:r>
         <w:t xml:space="preserve"> || 3001</w:t>
       </w:r>
     </w:p>
     <w:p>
       <w:r>
+        <w:lastRenderedPageBreak/>
         <w:t xml:space="preserve">If it fails, copy the </w:t>
       </w:r>
       <w:r>
@@ -3123,7 +3417,6 @@
     </w:p>
     <w:p>
       <w:r>
-        <w:lastRenderedPageBreak/>
         <w:pict w14:anchorId="44178314">
           <v:rect id="_x0000_i1156" style="width:0;height:1.5pt" o:hralign="center" o:hrstd="t" o:hr="t" fillcolor="#a0a0a0" stroked="f"/>
         </w:pict>
@@ -3144,7 +3437,6 @@
         <w:t>Optional: Generate package-</w:t>
       </w:r>
       <w:proofErr w:type="spellStart"/>
-      <w:proofErr w:type="gramStart"/>
       <w:r>
         <w:rPr>
           <w:b/>
@@ -3153,7 +3445,6 @@
         <w:t>lock.json</w:t>
       </w:r>
       <w:proofErr w:type="spellEnd"/>
-      <w:proofErr w:type="gramEnd"/>
       <w:r>
         <w:rPr>
           <w:b/>
@@ -3192,24 +3483,20 @@
         <w:t>git add package-</w:t>
       </w:r>
       <w:proofErr w:type="spellStart"/>
-      <w:proofErr w:type="gramStart"/>
       <w:r>
         <w:t>lock.json</w:t>
       </w:r>
       <w:proofErr w:type="spellEnd"/>
-      <w:proofErr w:type="gramEnd"/>
     </w:p>
     <w:p>
       <w:r>
         <w:t>git commit -m "Add package-</w:t>
       </w:r>
       <w:proofErr w:type="spellStart"/>
-      <w:proofErr w:type="gramStart"/>
       <w:r>
         <w:t>lock.json</w:t>
       </w:r>
       <w:proofErr w:type="spellEnd"/>
-      <w:proofErr w:type="gramEnd"/>
       <w:r>
         <w:t>"</w:t>
       </w:r>
@@ -3224,12 +3511,10 @@
         <w:t>Render prefers package-</w:t>
       </w:r>
       <w:proofErr w:type="spellStart"/>
-      <w:proofErr w:type="gramStart"/>
       <w:r>
         <w:t>lock.json</w:t>
       </w:r>
       <w:proofErr w:type="spellEnd"/>
-      <w:proofErr w:type="gramEnd"/>
       <w:r>
         <w:t xml:space="preserve"> for reproducible installs. This also ensures Render uses </w:t>
       </w:r>
@@ -3308,15 +3593,7 @@
     </w:p>
     <w:p>
       <w:r>
-        <w:t xml:space="preserve">import pool from </w:t>
-      </w:r>
-      <w:proofErr w:type="gramStart"/>
-      <w:r>
-        <w:t>'./</w:t>
-      </w:r>
-      <w:proofErr w:type="gramEnd"/>
-      <w:r>
-        <w:t xml:space="preserve">database'; // your </w:t>
+        <w:t xml:space="preserve">import pool from './database'; // your </w:t>
       </w:r>
       <w:proofErr w:type="spellStart"/>
       <w:r>
@@ -3331,52 +3608,53 @@
     <w:p>
       <w:proofErr w:type="spellStart"/>
       <w:r>
-        <w:t>dotenv.</w:t>
-      </w:r>
-      <w:proofErr w:type="gramStart"/>
-      <w:r>
-        <w:t>config</w:t>
+        <w:t>dotenv.config</w:t>
+      </w:r>
+      <w:proofErr w:type="spellEnd"/>
+      <w:r>
+        <w:t>();</w:t>
+      </w:r>
+    </w:p>
+    <w:p/>
+    <w:p>
+      <w:r>
+        <w:t>const app = express();</w:t>
+      </w:r>
+    </w:p>
+    <w:p>
+      <w:r>
+        <w:t xml:space="preserve">const PORT = </w:t>
+      </w:r>
+      <w:proofErr w:type="spellStart"/>
+      <w:r>
+        <w:t>process.env.PORT</w:t>
+      </w:r>
+      <w:proofErr w:type="spellEnd"/>
+      <w:r>
+        <w:t xml:space="preserve"> ? </w:t>
+      </w:r>
+      <w:proofErr w:type="spellStart"/>
+      <w:r>
+        <w:t>parseInt</w:t>
       </w:r>
       <w:proofErr w:type="spellEnd"/>
       <w:r>
         <w:t>(</w:t>
       </w:r>
-      <w:proofErr w:type="gramEnd"/>
-      <w:r>
-        <w:t>);</w:t>
+      <w:proofErr w:type="spellStart"/>
+      <w:r>
+        <w:t>process.env.PORT</w:t>
+      </w:r>
+      <w:proofErr w:type="spellEnd"/>
+      <w:r>
+        <w:t>) : 3001;</w:t>
       </w:r>
     </w:p>
     <w:p/>
     <w:p>
-      <w:r>
-        <w:t xml:space="preserve">const app = </w:t>
-      </w:r>
-      <w:proofErr w:type="gramStart"/>
-      <w:r>
-        <w:t>express(</w:t>
-      </w:r>
-      <w:proofErr w:type="gramEnd"/>
-      <w:r>
-        <w:t>);</w:t>
-      </w:r>
-    </w:p>
-    <w:p>
-      <w:r>
-        <w:t xml:space="preserve">const PORT = </w:t>
-      </w:r>
-      <w:proofErr w:type="spellStart"/>
-      <w:proofErr w:type="gramStart"/>
-      <w:r>
-        <w:t>process.env.PORT</w:t>
-      </w:r>
-      <w:proofErr w:type="spellEnd"/>
-      <w:proofErr w:type="gramEnd"/>
-      <w:r>
-        <w:t xml:space="preserve"> ? </w:t>
-      </w:r>
-      <w:proofErr w:type="spellStart"/>
-      <w:r>
-        <w:t>parseInt</w:t>
+      <w:proofErr w:type="spellStart"/>
+      <w:r>
+        <w:t>app.use</w:t>
       </w:r>
       <w:proofErr w:type="spellEnd"/>
       <w:r>
@@ -3384,68 +3662,40 @@
       </w:r>
       <w:proofErr w:type="spellStart"/>
       <w:r>
-        <w:t>process.env.PORT</w:t>
-      </w:r>
-      <w:proofErr w:type="spellEnd"/>
-      <w:r>
-        <w:t>) : 3001;</w:t>
+        <w:t>express.json</w:t>
+      </w:r>
+      <w:proofErr w:type="spellEnd"/>
+      <w:r>
+        <w:t>());</w:t>
+      </w:r>
+    </w:p>
+    <w:p>
+      <w:proofErr w:type="spellStart"/>
+      <w:r>
+        <w:t>app.use</w:t>
+      </w:r>
+      <w:proofErr w:type="spellEnd"/>
+      <w:r>
+        <w:t>(</w:t>
+      </w:r>
+      <w:proofErr w:type="spellStart"/>
+      <w:r>
+        <w:t>express.urlencoded</w:t>
+      </w:r>
+      <w:proofErr w:type="spellEnd"/>
+      <w:r>
+        <w:t>({ extended: true }));</w:t>
       </w:r>
     </w:p>
     <w:p/>
     <w:p>
       <w:proofErr w:type="spellStart"/>
       <w:r>
-        <w:t>app.use</w:t>
-      </w:r>
-      <w:proofErr w:type="spellEnd"/>
-      <w:r>
-        <w:t>(</w:t>
-      </w:r>
-      <w:proofErr w:type="spellStart"/>
-      <w:proofErr w:type="gramStart"/>
-      <w:r>
-        <w:t>express.json</w:t>
-      </w:r>
-      <w:proofErr w:type="spellEnd"/>
-      <w:proofErr w:type="gramEnd"/>
-      <w:r>
-        <w:t>());</w:t>
-      </w:r>
-    </w:p>
-    <w:p>
-      <w:proofErr w:type="spellStart"/>
-      <w:proofErr w:type="gramStart"/>
-      <w:r>
-        <w:t>app.use</w:t>
-      </w:r>
-      <w:proofErr w:type="spellEnd"/>
-      <w:r>
-        <w:t>(</w:t>
-      </w:r>
-      <w:proofErr w:type="spellStart"/>
-      <w:proofErr w:type="gramEnd"/>
-      <w:r>
-        <w:t>express.urlencoded</w:t>
-      </w:r>
-      <w:proofErr w:type="spellEnd"/>
-      <w:r>
-        <w:t>({ extended: true }));</w:t>
-      </w:r>
-    </w:p>
-    <w:p/>
-    <w:p>
-      <w:proofErr w:type="spellStart"/>
-      <w:proofErr w:type="gramStart"/>
-      <w:r>
         <w:t>app.get</w:t>
       </w:r>
       <w:proofErr w:type="spellEnd"/>
       <w:r>
-        <w:t>(</w:t>
-      </w:r>
-      <w:proofErr w:type="gramEnd"/>
-      <w:r>
-        <w:t>'/', async (req, res) =&gt; {</w:t>
+        <w:t>('/', async (req, res) =&gt; {</w:t>
       </w:r>
     </w:p>
     <w:p>
@@ -3463,34 +3713,12 @@
         <w:t xml:space="preserve">    await </w:t>
       </w:r>
       <w:proofErr w:type="spellStart"/>
-      <w:proofErr w:type="gramStart"/>
       <w:r>
         <w:t>pool.query</w:t>
       </w:r>
       <w:proofErr w:type="spellEnd"/>
-      <w:proofErr w:type="gramEnd"/>
       <w:r>
         <w:t>('SELECT 1');</w:t>
-      </w:r>
-    </w:p>
-    <w:p>
-      <w:r>
-        <w:t xml:space="preserve">    </w:t>
-      </w:r>
-      <w:proofErr w:type="spellStart"/>
-      <w:proofErr w:type="gramStart"/>
-      <w:r>
-        <w:t>res.send</w:t>
-      </w:r>
-      <w:proofErr w:type="spellEnd"/>
-      <w:proofErr w:type="gramEnd"/>
-      <w:r>
-        <w:t>({ status: 'ok', message: 'Server + DB connection OK' });</w:t>
-      </w:r>
-    </w:p>
-    <w:p>
-      <w:r>
-        <w:t xml:space="preserve">  } catch (err) {</w:t>
       </w:r>
     </w:p>
     <w:p>
@@ -3499,12 +3727,28 @@
         <w:t xml:space="preserve">    </w:t>
       </w:r>
       <w:proofErr w:type="spellStart"/>
-      <w:proofErr w:type="gramStart"/>
+      <w:r>
+        <w:t>res.send</w:t>
+      </w:r>
+      <w:proofErr w:type="spellEnd"/>
+      <w:r>
+        <w:t>({ status: 'ok', message: 'Server + DB connection OK' });</w:t>
+      </w:r>
+    </w:p>
+    <w:p>
+      <w:r>
+        <w:t xml:space="preserve">  } catch (err) {</w:t>
+      </w:r>
+    </w:p>
+    <w:p>
+      <w:r>
+        <w:t xml:space="preserve">    </w:t>
+      </w:r>
+      <w:proofErr w:type="spellStart"/>
       <w:r>
         <w:t>console.error</w:t>
       </w:r>
       <w:proofErr w:type="spellEnd"/>
-      <w:proofErr w:type="gramEnd"/>
       <w:r>
         <w:t>('DB test error', err);</w:t>
       </w:r>
@@ -3514,12 +3758,10 @@
         <w:t xml:space="preserve">    </w:t>
       </w:r>
       <w:proofErr w:type="spellStart"/>
-      <w:proofErr w:type="gramStart"/>
       <w:r>
         <w:t>res.status</w:t>
       </w:r>
       <w:proofErr w:type="spellEnd"/>
-      <w:proofErr w:type="gramEnd"/>
       <w:r>
         <w:t>(500).send({ status: 'error', message: 'DB connection failed' });</w:t>
       </w:r>
@@ -3537,27 +3779,17 @@
     <w:p/>
     <w:p>
       <w:proofErr w:type="spellStart"/>
-      <w:proofErr w:type="gramStart"/>
       <w:r>
         <w:t>app.listen</w:t>
       </w:r>
       <w:proofErr w:type="spellEnd"/>
-      <w:proofErr w:type="gramEnd"/>
       <w:r>
         <w:t>(PORT, () =&gt; {</w:t>
       </w:r>
     </w:p>
     <w:p>
       <w:r>
-        <w:t xml:space="preserve">  </w:t>
-      </w:r>
-      <w:proofErr w:type="gramStart"/>
-      <w:r>
-        <w:t>console.log(</w:t>
-      </w:r>
-      <w:proofErr w:type="gramEnd"/>
-      <w:r>
-        <w:t>`Server running on port ${PORT}`);</w:t>
+        <w:t xml:space="preserve">  console.log(`Server running on port ${PORT}`);</w:t>
       </w:r>
     </w:p>
     <w:p>
@@ -3641,12 +3873,10 @@
         </w:numPr>
       </w:pPr>
       <w:proofErr w:type="spellStart"/>
-      <w:proofErr w:type="gramStart"/>
       <w:r>
         <w:t>package.json</w:t>
       </w:r>
       <w:proofErr w:type="spellEnd"/>
-      <w:proofErr w:type="gramEnd"/>
       <w:r>
         <w:t xml:space="preserve"> has "</w:t>
       </w:r>
@@ -3683,12 +3913,10 @@
         </w:numPr>
       </w:pPr>
       <w:proofErr w:type="spellStart"/>
-      <w:proofErr w:type="gramStart"/>
       <w:r>
         <w:t>tsconfig.json</w:t>
       </w:r>
       <w:proofErr w:type="spellEnd"/>
-      <w:proofErr w:type="gramEnd"/>
       <w:r>
         <w:t xml:space="preserve"> outputs to </w:t>
       </w:r>
@@ -3717,12 +3945,10 @@
         <w:t xml:space="preserve"> exists and listens on </w:t>
       </w:r>
       <w:proofErr w:type="spellStart"/>
-      <w:proofErr w:type="gramStart"/>
       <w:r>
         <w:t>process.env.PORT</w:t>
       </w:r>
       <w:proofErr w:type="spellEnd"/>
-      <w:proofErr w:type="gramEnd"/>
     </w:p>
     <w:p>
       <w:pPr>
@@ -3757,12 +3983,10 @@
         <w:t>package-</w:t>
       </w:r>
       <w:proofErr w:type="spellStart"/>
-      <w:proofErr w:type="gramStart"/>
       <w:r>
         <w:t>lock.json</w:t>
       </w:r>
       <w:proofErr w:type="spellEnd"/>
-      <w:proofErr w:type="gramEnd"/>
       <w:r>
         <w:t xml:space="preserve"> added &amp; pushed (optional but recommended)</w:t>
       </w:r>
@@ -3882,7 +4106,6 @@
     <w:p/>
     <w:p>
       <w:r>
-        <w:lastRenderedPageBreak/>
         <w:t xml:space="preserve">Perfect! Let’s go </w:t>
       </w:r>
       <w:r>
@@ -4274,172 +4497,173 @@
         </w:numPr>
       </w:pPr>
       <w:r>
+        <w:lastRenderedPageBreak/>
         <w:t>Add the following variables using the values from Step 1 &amp; 2:</w:t>
       </w:r>
     </w:p>
     <w:p>
       <w:r>
+        <w:t># Application</w:t>
+      </w:r>
+    </w:p>
+    <w:p>
+      <w:r>
+        <w:t>APP_NAME=CRUD Using JS</w:t>
+      </w:r>
+    </w:p>
+    <w:p>
+      <w:r>
+        <w:t>APP_ENV=production</w:t>
+      </w:r>
+    </w:p>
+    <w:p>
+      <w:r>
+        <w:t>PORT=3001</w:t>
+      </w:r>
+    </w:p>
+    <w:p>
+      <w:r>
+        <w:t>BASE_URL=https://node-project.onrender.com</w:t>
+      </w:r>
+    </w:p>
+    <w:p/>
+    <w:p>
+      <w:r>
+        <w:t># Database</w:t>
+      </w:r>
+    </w:p>
+    <w:p>
+      <w:r>
+        <w:t>DB_HOST=db-abcdef123456.us-east-1.render.com</w:t>
+      </w:r>
+    </w:p>
+    <w:p>
+      <w:r>
+        <w:t>DB_PORT=3306</w:t>
+      </w:r>
+    </w:p>
+    <w:p>
+      <w:r>
+        <w:t>DB_USER=admin</w:t>
+      </w:r>
+    </w:p>
+    <w:p>
+      <w:r>
+        <w:t>DB_PASSWORD=</w:t>
+      </w:r>
+      <w:proofErr w:type="spellStart"/>
+      <w:r>
+        <w:t>YourStrongPassword</w:t>
+      </w:r>
+      <w:proofErr w:type="spellEnd"/>
+    </w:p>
+    <w:p>
+      <w:r>
+        <w:t>DB_NAME=</w:t>
+      </w:r>
+      <w:proofErr w:type="spellStart"/>
+      <w:r>
+        <w:t>node_project_db</w:t>
+      </w:r>
+      <w:proofErr w:type="spellEnd"/>
+    </w:p>
+    <w:p>
+      <w:r>
+        <w:t>DB_CONNECTION=</w:t>
+      </w:r>
+      <w:proofErr w:type="spellStart"/>
+      <w:r>
+        <w:t>mysql</w:t>
+      </w:r>
+      <w:proofErr w:type="spellEnd"/>
+    </w:p>
+    <w:p>
+      <w:r>
+        <w:t>DB_CHARSET=utf8mb4</w:t>
+      </w:r>
+    </w:p>
+    <w:p>
+      <w:r>
+        <w:t>DB_COLLATION=utf8mb4_unicode_ci</w:t>
+      </w:r>
+    </w:p>
+    <w:p/>
+    <w:p>
+      <w:r>
+        <w:t># Security</w:t>
+      </w:r>
+    </w:p>
+    <w:p>
+      <w:r>
+        <w:t>JWT_SECRET=</w:t>
+      </w:r>
+      <w:proofErr w:type="spellStart"/>
+      <w:r>
+        <w:t>your_jwt_secret_key</w:t>
+      </w:r>
+      <w:proofErr w:type="spellEnd"/>
+    </w:p>
+    <w:p>
+      <w:r>
+        <w:t>SESSION_SECRET=</w:t>
+      </w:r>
+      <w:proofErr w:type="spellStart"/>
+      <w:r>
+        <w:t>your_session_secret</w:t>
+      </w:r>
+      <w:proofErr w:type="spellEnd"/>
+    </w:p>
+    <w:p/>
+    <w:p>
+      <w:r>
+        <w:t># Optional</w:t>
+      </w:r>
+    </w:p>
+    <w:p>
+      <w:r>
+        <w:t>DEBUG=false</w:t>
+      </w:r>
+    </w:p>
+    <w:p>
+      <w:r>
+        <w:t>LOG_LEVEL=info</w:t>
+      </w:r>
+    </w:p>
+    <w:p>
+      <w:r>
+        <w:t>CORS_ORIGIN=*</w:t>
+      </w:r>
+    </w:p>
+    <w:p>
+      <w:r>
+        <w:t>RATE_LIMIT_WINDOW=15</w:t>
+      </w:r>
+    </w:p>
+    <w:p>
+      <w:r>
+        <w:t>RATE_LIMIT_MAX=100</w:t>
+      </w:r>
+    </w:p>
+    <w:p>
+      <w:r>
+        <w:t>TZ=UTC</w:t>
+      </w:r>
+    </w:p>
+    <w:p>
+      <w:r>
+        <w:rPr>
+          <w:b/>
+          <w:bCs/>
+        </w:rPr>
+        <w:t>Do not upload your .env file</w:t>
+      </w:r>
+      <w:r>
+        <w:t>; Render only reads environment variables set here.</w:t>
+      </w:r>
+    </w:p>
+    <w:p>
+      <w:r>
         <w:lastRenderedPageBreak/>
-        <w:t># Application</w:t>
-      </w:r>
-    </w:p>
-    <w:p>
-      <w:r>
-        <w:t>APP_NAME=CRUD Using JS</w:t>
-      </w:r>
-    </w:p>
-    <w:p>
-      <w:r>
-        <w:t>APP_ENV=production</w:t>
-      </w:r>
-    </w:p>
-    <w:p>
-      <w:r>
-        <w:t>PORT=3001</w:t>
-      </w:r>
-    </w:p>
-    <w:p>
-      <w:r>
-        <w:t>BASE_URL=https://node-project.onrender.com</w:t>
-      </w:r>
-    </w:p>
-    <w:p/>
-    <w:p>
-      <w:r>
-        <w:t># Database</w:t>
-      </w:r>
-    </w:p>
-    <w:p>
-      <w:r>
-        <w:t>DB_HOST=db-abcdef123456.us-east-1.render.com</w:t>
-      </w:r>
-    </w:p>
-    <w:p>
-      <w:r>
-        <w:t>DB_PORT=3306</w:t>
-      </w:r>
-    </w:p>
-    <w:p>
-      <w:r>
-        <w:t>DB_USER=admin</w:t>
-      </w:r>
-    </w:p>
-    <w:p>
-      <w:r>
-        <w:t>DB_PASSWORD=</w:t>
-      </w:r>
-      <w:proofErr w:type="spellStart"/>
-      <w:r>
-        <w:t>YourStrongPassword</w:t>
-      </w:r>
-      <w:proofErr w:type="spellEnd"/>
-    </w:p>
-    <w:p>
-      <w:r>
-        <w:t>DB_NAME=</w:t>
-      </w:r>
-      <w:proofErr w:type="spellStart"/>
-      <w:r>
-        <w:t>node_project_db</w:t>
-      </w:r>
-      <w:proofErr w:type="spellEnd"/>
-    </w:p>
-    <w:p>
-      <w:r>
-        <w:t>DB_CONNECTION=</w:t>
-      </w:r>
-      <w:proofErr w:type="spellStart"/>
-      <w:r>
-        <w:t>mysql</w:t>
-      </w:r>
-      <w:proofErr w:type="spellEnd"/>
-    </w:p>
-    <w:p>
-      <w:r>
-        <w:t>DB_CHARSET=utf8mb4</w:t>
-      </w:r>
-    </w:p>
-    <w:p>
-      <w:r>
-        <w:t>DB_COLLATION=utf8mb4_unicode_ci</w:t>
-      </w:r>
-    </w:p>
-    <w:p/>
-    <w:p>
-      <w:r>
-        <w:t># Security</w:t>
-      </w:r>
-    </w:p>
-    <w:p>
-      <w:r>
-        <w:t>JWT_SECRET=</w:t>
-      </w:r>
-      <w:proofErr w:type="spellStart"/>
-      <w:r>
-        <w:t>your_jwt_secret_key</w:t>
-      </w:r>
-      <w:proofErr w:type="spellEnd"/>
-    </w:p>
-    <w:p>
-      <w:r>
-        <w:t>SESSION_SECRET=</w:t>
-      </w:r>
-      <w:proofErr w:type="spellStart"/>
-      <w:r>
-        <w:t>your_session_secret</w:t>
-      </w:r>
-      <w:proofErr w:type="spellEnd"/>
-    </w:p>
-    <w:p/>
-    <w:p>
-      <w:r>
-        <w:t># Optional</w:t>
-      </w:r>
-    </w:p>
-    <w:p>
-      <w:r>
-        <w:t>DEBUG=false</w:t>
-      </w:r>
-    </w:p>
-    <w:p>
-      <w:r>
-        <w:t>LOG_LEVEL=info</w:t>
-      </w:r>
-    </w:p>
-    <w:p>
-      <w:r>
-        <w:t>CORS_ORIGIN=*</w:t>
-      </w:r>
-    </w:p>
-    <w:p>
-      <w:r>
-        <w:t>RATE_LIMIT_WINDOW=15</w:t>
-      </w:r>
-    </w:p>
-    <w:p>
-      <w:r>
-        <w:t>RATE_LIMIT_MAX=100</w:t>
-      </w:r>
-    </w:p>
-    <w:p>
-      <w:r>
-        <w:t>TZ=UTC</w:t>
-      </w:r>
-    </w:p>
-    <w:p>
-      <w:r>
-        <w:rPr>
-          <w:b/>
-          <w:bCs/>
-        </w:rPr>
-        <w:t>Do not upload your .env file</w:t>
-      </w:r>
-      <w:r>
-        <w:t>; Render only reads environment variables set here.</w:t>
-      </w:r>
-    </w:p>
-    <w:p>
-      <w:r>
         <w:pict w14:anchorId="069D188B">
           <v:rect id="_x0000_i1094" style="width:0;height:1.5pt" o:hralign="center" o:hrstd="t" o:hr="t" fillcolor="#a0a0a0" stroked="f"/>
         </w:pict>
@@ -4457,7 +4681,6 @@
           <w:b/>
           <w:bCs/>
         </w:rPr>
-        <w:lastRenderedPageBreak/>
         <w:t xml:space="preserve">Step 4: Update </w:t>
       </w:r>
       <w:proofErr w:type="spellStart"/>
@@ -4515,218 +4738,192 @@
     <w:p>
       <w:proofErr w:type="spellStart"/>
       <w:r>
-        <w:t>dotenv.</w:t>
-      </w:r>
-      <w:proofErr w:type="gramStart"/>
-      <w:r>
-        <w:t>config</w:t>
+        <w:t>dotenv.config</w:t>
+      </w:r>
+      <w:proofErr w:type="spellEnd"/>
+      <w:r>
+        <w:t>();</w:t>
+      </w:r>
+    </w:p>
+    <w:p/>
+    <w:p>
+      <w:r>
+        <w:t xml:space="preserve">const DB_PORT = </w:t>
+      </w:r>
+      <w:proofErr w:type="spellStart"/>
+      <w:r>
+        <w:t>process.env.DB_PORT</w:t>
+      </w:r>
+      <w:proofErr w:type="spellEnd"/>
+      <w:r>
+        <w:t xml:space="preserve"> ? </w:t>
+      </w:r>
+      <w:proofErr w:type="spellStart"/>
+      <w:r>
+        <w:t>parseInt</w:t>
       </w:r>
       <w:proofErr w:type="spellEnd"/>
       <w:r>
         <w:t>(</w:t>
       </w:r>
-      <w:proofErr w:type="gramEnd"/>
-      <w:r>
-        <w:t>);</w:t>
+      <w:proofErr w:type="spellStart"/>
+      <w:r>
+        <w:t>process.env.DB_PORT</w:t>
+      </w:r>
+      <w:proofErr w:type="spellEnd"/>
+      <w:r>
+        <w:t>) : 3306;</w:t>
       </w:r>
     </w:p>
     <w:p/>
     <w:p>
       <w:r>
-        <w:t xml:space="preserve">const DB_PORT = </w:t>
-      </w:r>
-      <w:proofErr w:type="spellStart"/>
-      <w:r>
-        <w:t>process.env.DB_</w:t>
-      </w:r>
-      <w:proofErr w:type="gramStart"/>
-      <w:r>
-        <w:t>PORT</w:t>
-      </w:r>
-      <w:proofErr w:type="spellEnd"/>
-      <w:r>
-        <w:t xml:space="preserve"> ?</w:t>
-      </w:r>
-      <w:proofErr w:type="gramEnd"/>
-      <w:r>
-        <w:t xml:space="preserve"> </w:t>
-      </w:r>
-      <w:proofErr w:type="spellStart"/>
-      <w:r>
-        <w:t>parseInt</w:t>
-      </w:r>
-      <w:proofErr w:type="spellEnd"/>
-      <w:r>
-        <w:t>(</w:t>
-      </w:r>
-      <w:proofErr w:type="spellStart"/>
-      <w:r>
-        <w:t>process.env.DB_PORT</w:t>
-      </w:r>
-      <w:proofErr w:type="spellEnd"/>
-      <w:r>
-        <w:t>) : 3306;</w:t>
+        <w:t xml:space="preserve">const pool = </w:t>
+      </w:r>
+      <w:proofErr w:type="spellStart"/>
+      <w:r>
+        <w:t>mysql.createPool</w:t>
+      </w:r>
+      <w:proofErr w:type="spellEnd"/>
+      <w:r>
+        <w:t>({</w:t>
+      </w:r>
+    </w:p>
+    <w:p>
+      <w:r>
+        <w:t xml:space="preserve">    host: </w:t>
+      </w:r>
+      <w:proofErr w:type="spellStart"/>
+      <w:r>
+        <w:t>process.env.DB_HOST</w:t>
+      </w:r>
+      <w:proofErr w:type="spellEnd"/>
+      <w:r>
+        <w:t>,</w:t>
+      </w:r>
+    </w:p>
+    <w:p>
+      <w:r>
+        <w:t xml:space="preserve">    port: DB_PORT,</w:t>
+      </w:r>
+    </w:p>
+    <w:p>
+      <w:r>
+        <w:t xml:space="preserve">    user: </w:t>
+      </w:r>
+      <w:proofErr w:type="spellStart"/>
+      <w:r>
+        <w:t>process.env.DB_USER</w:t>
+      </w:r>
+      <w:proofErr w:type="spellEnd"/>
+      <w:r>
+        <w:t>,</w:t>
+      </w:r>
+    </w:p>
+    <w:p>
+      <w:r>
+        <w:t xml:space="preserve">    password: </w:t>
+      </w:r>
+      <w:proofErr w:type="spellStart"/>
+      <w:r>
+        <w:t>process.env.DB_PASSWORD</w:t>
+      </w:r>
+      <w:proofErr w:type="spellEnd"/>
+      <w:r>
+        <w:t>,</w:t>
+      </w:r>
+    </w:p>
+    <w:p>
+      <w:r>
+        <w:t xml:space="preserve">    database: </w:t>
+      </w:r>
+      <w:proofErr w:type="spellStart"/>
+      <w:r>
+        <w:t>process.env.DB_NAME</w:t>
+      </w:r>
+      <w:proofErr w:type="spellEnd"/>
+      <w:r>
+        <w:t>,</w:t>
+      </w:r>
+    </w:p>
+    <w:p>
+      <w:r>
+        <w:t xml:space="preserve">    </w:t>
+      </w:r>
+      <w:proofErr w:type="spellStart"/>
+      <w:r>
+        <w:t>waitForConnections</w:t>
+      </w:r>
+      <w:proofErr w:type="spellEnd"/>
+      <w:r>
+        <w:t>: true,</w:t>
+      </w:r>
+    </w:p>
+    <w:p>
+      <w:r>
+        <w:t xml:space="preserve">    </w:t>
+      </w:r>
+      <w:proofErr w:type="spellStart"/>
+      <w:r>
+        <w:t>connectionLimit</w:t>
+      </w:r>
+      <w:proofErr w:type="spellEnd"/>
+      <w:r>
+        <w:t>: 10,</w:t>
+      </w:r>
+    </w:p>
+    <w:p>
+      <w:r>
+        <w:t xml:space="preserve">    </w:t>
+      </w:r>
+      <w:proofErr w:type="spellStart"/>
+      <w:r>
+        <w:t>queueLimit</w:t>
+      </w:r>
+      <w:proofErr w:type="spellEnd"/>
+      <w:r>
+        <w:t>: 0,</w:t>
+      </w:r>
+    </w:p>
+    <w:p>
+      <w:r>
+        <w:t xml:space="preserve">    </w:t>
+      </w:r>
+      <w:proofErr w:type="spellStart"/>
+      <w:r>
+        <w:t>ssl</w:t>
+      </w:r>
+      <w:proofErr w:type="spellEnd"/>
+      <w:r>
+        <w:t>: {</w:t>
+      </w:r>
+    </w:p>
+    <w:p>
+      <w:r>
+        <w:t xml:space="preserve">        </w:t>
+      </w:r>
+      <w:proofErr w:type="spellStart"/>
+      <w:r>
+        <w:t>rejectUnauthorized</w:t>
+      </w:r>
+      <w:proofErr w:type="spellEnd"/>
+      <w:r>
+        <w:t>: false   // Required for Render MySQL</w:t>
+      </w:r>
+    </w:p>
+    <w:p>
+      <w:r>
+        <w:t xml:space="preserve">    },</w:t>
+      </w:r>
+    </w:p>
+    <w:p>
+      <w:r>
+        <w:t>}).promise();</w:t>
       </w:r>
     </w:p>
     <w:p/>
     <w:p>
       <w:r>
-        <w:t xml:space="preserve">const pool = </w:t>
-      </w:r>
-      <w:proofErr w:type="spellStart"/>
-      <w:proofErr w:type="gramStart"/>
-      <w:r>
-        <w:t>mysql.createPool</w:t>
-      </w:r>
-      <w:proofErr w:type="spellEnd"/>
-      <w:proofErr w:type="gramEnd"/>
-      <w:r>
-        <w:t>({</w:t>
-      </w:r>
-    </w:p>
-    <w:p>
-      <w:r>
-        <w:t xml:space="preserve">    host: </w:t>
-      </w:r>
-      <w:proofErr w:type="spellStart"/>
-      <w:r>
-        <w:t>process.env.DB_HOST</w:t>
-      </w:r>
-      <w:proofErr w:type="spellEnd"/>
-      <w:r>
-        <w:t>,</w:t>
-      </w:r>
-    </w:p>
-    <w:p>
-      <w:r>
-        <w:t xml:space="preserve">    port: DB_PORT,</w:t>
-      </w:r>
-    </w:p>
-    <w:p>
-      <w:r>
-        <w:t xml:space="preserve">    user: </w:t>
-      </w:r>
-      <w:proofErr w:type="spellStart"/>
-      <w:r>
-        <w:t>process.env.DB_USER</w:t>
-      </w:r>
-      <w:proofErr w:type="spellEnd"/>
-      <w:r>
-        <w:t>,</w:t>
-      </w:r>
-    </w:p>
-    <w:p>
-      <w:r>
-        <w:t xml:space="preserve">    password: </w:t>
-      </w:r>
-      <w:proofErr w:type="spellStart"/>
-      <w:r>
-        <w:t>process.env.DB_PASSWORD</w:t>
-      </w:r>
-      <w:proofErr w:type="spellEnd"/>
-      <w:r>
-        <w:t>,</w:t>
-      </w:r>
-    </w:p>
-    <w:p>
-      <w:r>
-        <w:t xml:space="preserve">    database: </w:t>
-      </w:r>
-      <w:proofErr w:type="spellStart"/>
-      <w:r>
-        <w:t>process.env.DB_NAME</w:t>
-      </w:r>
-      <w:proofErr w:type="spellEnd"/>
-      <w:r>
-        <w:t>,</w:t>
-      </w:r>
-    </w:p>
-    <w:p>
-      <w:r>
-        <w:t xml:space="preserve">    </w:t>
-      </w:r>
-      <w:proofErr w:type="spellStart"/>
-      <w:r>
-        <w:t>waitForConnections</w:t>
-      </w:r>
-      <w:proofErr w:type="spellEnd"/>
-      <w:r>
-        <w:t>: true,</w:t>
-      </w:r>
-    </w:p>
-    <w:p>
-      <w:r>
-        <w:t xml:space="preserve">    </w:t>
-      </w:r>
-      <w:proofErr w:type="spellStart"/>
-      <w:r>
-        <w:t>connectionLimit</w:t>
-      </w:r>
-      <w:proofErr w:type="spellEnd"/>
-      <w:r>
-        <w:t>: 10,</w:t>
-      </w:r>
-    </w:p>
-    <w:p>
-      <w:r>
-        <w:t xml:space="preserve">    </w:t>
-      </w:r>
-      <w:proofErr w:type="spellStart"/>
-      <w:r>
-        <w:t>queueLimit</w:t>
-      </w:r>
-      <w:proofErr w:type="spellEnd"/>
-      <w:r>
-        <w:t>: 0,</w:t>
-      </w:r>
-    </w:p>
-    <w:p>
-      <w:r>
-        <w:t xml:space="preserve">    </w:t>
-      </w:r>
-      <w:proofErr w:type="spellStart"/>
-      <w:r>
-        <w:t>ssl</w:t>
-      </w:r>
-      <w:proofErr w:type="spellEnd"/>
-      <w:r>
-        <w:t>: {</w:t>
-      </w:r>
-    </w:p>
-    <w:p>
-      <w:r>
-        <w:t xml:space="preserve">        </w:t>
-      </w:r>
-      <w:proofErr w:type="spellStart"/>
-      <w:r>
-        <w:t>rejectUnauthorized</w:t>
-      </w:r>
-      <w:proofErr w:type="spellEnd"/>
-      <w:r>
-        <w:t>: false   // Required for Render MySQL</w:t>
-      </w:r>
-    </w:p>
-    <w:p>
-      <w:r>
-        <w:t xml:space="preserve">    },</w:t>
-      </w:r>
-    </w:p>
-    <w:p>
-      <w:r>
-        <w:t>}</w:t>
-      </w:r>
-      <w:proofErr w:type="gramStart"/>
-      <w:r>
-        <w:t>).promise</w:t>
-      </w:r>
-      <w:proofErr w:type="gramEnd"/>
-      <w:r>
-        <w:t>();</w:t>
-      </w:r>
-    </w:p>
-    <w:p/>
-    <w:p>
-      <w:r>
         <w:t>// Test connection</w:t>
       </w:r>
     </w:p>
@@ -4753,27 +4950,17 @@
         <w:t xml:space="preserve">        await </w:t>
       </w:r>
       <w:proofErr w:type="spellStart"/>
-      <w:proofErr w:type="gramStart"/>
       <w:r>
         <w:t>pool.query</w:t>
       </w:r>
       <w:proofErr w:type="spellEnd"/>
-      <w:proofErr w:type="gramEnd"/>
       <w:r>
         <w:t>('SELECT 1');</w:t>
       </w:r>
     </w:p>
     <w:p>
       <w:r>
-        <w:t xml:space="preserve">        </w:t>
-      </w:r>
-      <w:proofErr w:type="gramStart"/>
-      <w:r>
-        <w:t>console.log(</w:t>
-      </w:r>
-      <w:proofErr w:type="gramEnd"/>
-      <w:r>
-        <w:t>'</w:t>
+        <w:t xml:space="preserve">        console.log('</w:t>
       </w:r>
       <w:r>
         <w:rPr>
@@ -4788,30 +4975,6 @@
     <w:p>
       <w:r>
         <w:t xml:space="preserve">    } catch (error) {</w:t>
-      </w:r>
-    </w:p>
-    <w:p>
-      <w:r>
-        <w:t xml:space="preserve">        </w:t>
-      </w:r>
-      <w:proofErr w:type="spellStart"/>
-      <w:proofErr w:type="gramStart"/>
-      <w:r>
-        <w:t>console.error</w:t>
-      </w:r>
-      <w:proofErr w:type="spellEnd"/>
-      <w:proofErr w:type="gramEnd"/>
-      <w:r>
-        <w:t>('</w:t>
-      </w:r>
-      <w:r>
-        <w:rPr>
-          <w:rFonts w:ascii="Segoe UI Emoji" w:hAnsi="Segoe UI Emoji" w:cs="Segoe UI Emoji"/>
-        </w:rPr>
-        <w:t>❌</w:t>
-      </w:r>
-      <w:r>
-        <w:t xml:space="preserve"> Database connection failed:', error);</w:t>
       </w:r>
     </w:p>
     <w:p>
@@ -4820,12 +4983,32 @@
         <w:t xml:space="preserve">        </w:t>
       </w:r>
       <w:proofErr w:type="spellStart"/>
-      <w:proofErr w:type="gramStart"/>
+      <w:r>
+        <w:t>console.error</w:t>
+      </w:r>
+      <w:proofErr w:type="spellEnd"/>
+      <w:r>
+        <w:t>('</w:t>
+      </w:r>
+      <w:r>
+        <w:rPr>
+          <w:rFonts w:ascii="Segoe UI Emoji" w:hAnsi="Segoe UI Emoji" w:cs="Segoe UI Emoji"/>
+        </w:rPr>
+        <w:t>❌</w:t>
+      </w:r>
+      <w:r>
+        <w:t xml:space="preserve"> Database connection failed:', error);</w:t>
+      </w:r>
+    </w:p>
+    <w:p>
+      <w:r>
+        <w:t xml:space="preserve">        </w:t>
+      </w:r>
+      <w:proofErr w:type="spellStart"/>
       <w:r>
         <w:t>process.exit</w:t>
       </w:r>
       <w:proofErr w:type="spellEnd"/>
-      <w:proofErr w:type="gramEnd"/>
       <w:r>
         <w:t>(1);</w:t>
       </w:r>
@@ -4843,17 +5026,12 @@
     <w:p/>
     <w:p>
       <w:proofErr w:type="spellStart"/>
-      <w:proofErr w:type="gramStart"/>
       <w:r>
         <w:t>testConnection</w:t>
       </w:r>
       <w:proofErr w:type="spellEnd"/>
       <w:r>
-        <w:t>(</w:t>
-      </w:r>
-      <w:proofErr w:type="gramEnd"/>
-      <w:r>
-        <w:t>);</w:t>
+        <w:t>();</w:t>
       </w:r>
     </w:p>
     <w:p/>
@@ -4884,7 +5062,6 @@
         <w:t xml:space="preserve">Step 5: Update </w:t>
       </w:r>
       <w:proofErr w:type="spellStart"/>
-      <w:proofErr w:type="gramStart"/>
       <w:r>
         <w:rPr>
           <w:b/>
@@ -4893,7 +5070,6 @@
         <w:t>package.json</w:t>
       </w:r>
       <w:proofErr w:type="spellEnd"/>
-      <w:proofErr w:type="gramEnd"/>
       <w:r>
         <w:rPr>
           <w:b/>
@@ -4907,12 +5083,10 @@
         <w:t xml:space="preserve">Make sure </w:t>
       </w:r>
       <w:proofErr w:type="spellStart"/>
-      <w:proofErr w:type="gramStart"/>
       <w:r>
         <w:t>package.json</w:t>
       </w:r>
       <w:proofErr w:type="spellEnd"/>
-      <w:proofErr w:type="gramEnd"/>
       <w:r>
         <w:t xml:space="preserve"> has:</w:t>
       </w:r>
@@ -4958,15 +5132,7 @@
       </w:r>
       <w:proofErr w:type="spellEnd"/>
       <w:r>
-        <w:t xml:space="preserve"> --</w:t>
-      </w:r>
-      <w:proofErr w:type="gramStart"/>
-      <w:r>
-        <w:t>watch .</w:t>
-      </w:r>
-      <w:proofErr w:type="gramEnd"/>
-      <w:r>
-        <w:t>/ --</w:t>
+        <w:t xml:space="preserve"> --watch ./ --</w:t>
       </w:r>
       <w:proofErr w:type="spellStart"/>
       <w:r>
@@ -5073,7 +5239,6 @@
         <w:t xml:space="preserve">Step 6: Ensure </w:t>
       </w:r>
       <w:proofErr w:type="spellStart"/>
-      <w:proofErr w:type="gramStart"/>
       <w:r>
         <w:rPr>
           <w:b/>
@@ -5082,7 +5247,6 @@
         <w:t>tsconfig.json</w:t>
       </w:r>
       <w:proofErr w:type="spellEnd"/>
-      <w:proofErr w:type="gramEnd"/>
       <w:r>
         <w:rPr>
           <w:b/>
@@ -5137,14 +5301,9 @@
       </w:r>
       <w:proofErr w:type="spellEnd"/>
       <w:r>
-        <w:t xml:space="preserve">": </w:t>
-      </w:r>
-      <w:proofErr w:type="gramStart"/>
-      <w:r>
-        <w:t>"./</w:t>
-      </w:r>
-      <w:proofErr w:type="spellStart"/>
-      <w:proofErr w:type="gramEnd"/>
+        <w:t>": "./</w:t>
+      </w:r>
+      <w:proofErr w:type="spellStart"/>
       <w:r>
         <w:t>dist</w:t>
       </w:r>
@@ -5163,89 +5322,71 @@
       </w:r>
       <w:proofErr w:type="spellEnd"/>
       <w:r>
-        <w:t xml:space="preserve">": </w:t>
-      </w:r>
-      <w:proofErr w:type="gramStart"/>
-      <w:r>
-        <w:t>"./</w:t>
-      </w:r>
-      <w:proofErr w:type="gramEnd"/>
+        <w:t>": "./",</w:t>
+      </w:r>
+    </w:p>
+    <w:p>
+      <w:r>
+        <w:t xml:space="preserve">    "strict": true,</w:t>
+      </w:r>
+    </w:p>
+    <w:p>
+      <w:r>
+        <w:t xml:space="preserve">    "</w:t>
+      </w:r>
+      <w:proofErr w:type="spellStart"/>
+      <w:r>
+        <w:t>esModuleInterop</w:t>
+      </w:r>
+      <w:proofErr w:type="spellEnd"/>
+      <w:r>
+        <w:t>": true,</w:t>
+      </w:r>
+    </w:p>
+    <w:p>
+      <w:r>
+        <w:t xml:space="preserve">    "</w:t>
+      </w:r>
+      <w:proofErr w:type="spellStart"/>
+      <w:r>
+        <w:t>skipLibCheck</w:t>
+      </w:r>
+      <w:proofErr w:type="spellEnd"/>
+      <w:r>
+        <w:t>": true</w:t>
+      </w:r>
+    </w:p>
+    <w:p>
+      <w:r>
+        <w:lastRenderedPageBreak/>
+        <w:t xml:space="preserve">  },</w:t>
+      </w:r>
+    </w:p>
+    <w:p>
+      <w:r>
+        <w:t xml:space="preserve">  "include": [</w:t>
+      </w:r>
+    </w:p>
+    <w:p>
+      <w:r>
+        <w:t xml:space="preserve">    "</w:t>
+      </w:r>
+      <w:proofErr w:type="spellStart"/>
+      <w:r>
+        <w:t>server.ts</w:t>
+      </w:r>
+      <w:proofErr w:type="spellEnd"/>
       <w:r>
         <w:t>",</w:t>
       </w:r>
     </w:p>
     <w:p>
       <w:r>
-        <w:t xml:space="preserve">    "strict": true,</w:t>
-      </w:r>
-    </w:p>
-    <w:p>
-      <w:r>
         <w:t xml:space="preserve">    "</w:t>
       </w:r>
       <w:proofErr w:type="spellStart"/>
       <w:r>
-        <w:t>esModuleInterop</w:t>
-      </w:r>
-      <w:proofErr w:type="spellEnd"/>
-      <w:r>
-        <w:t>": true,</w:t>
-      </w:r>
-    </w:p>
-    <w:p>
-      <w:r>
-        <w:t xml:space="preserve">    "</w:t>
-      </w:r>
-      <w:proofErr w:type="spellStart"/>
-      <w:r>
-        <w:t>skipLibCheck</w:t>
-      </w:r>
-      <w:proofErr w:type="spellEnd"/>
-      <w:r>
-        <w:t>": true</w:t>
-      </w:r>
-    </w:p>
-    <w:p>
-      <w:r>
-        <w:t xml:space="preserve">  },</w:t>
-      </w:r>
-    </w:p>
-    <w:p>
-      <w:r>
-        <w:lastRenderedPageBreak/>
-        <w:t xml:space="preserve">  "include": [</w:t>
-      </w:r>
-    </w:p>
-    <w:p>
-      <w:r>
-        <w:t xml:space="preserve">    "</w:t>
-      </w:r>
-      <w:proofErr w:type="spellStart"/>
-      <w:proofErr w:type="gramStart"/>
-      <w:r>
-        <w:t>server</w:t>
-      </w:r>
-      <w:proofErr w:type="gramEnd"/>
-      <w:r>
-        <w:t>.ts</w:t>
-      </w:r>
-      <w:proofErr w:type="spellEnd"/>
-      <w:r>
-        <w:t>",</w:t>
-      </w:r>
-    </w:p>
-    <w:p>
-      <w:r>
-        <w:t xml:space="preserve">    "</w:t>
-      </w:r>
-      <w:proofErr w:type="spellStart"/>
-      <w:proofErr w:type="gramStart"/>
-      <w:r>
-        <w:t>database</w:t>
-      </w:r>
-      <w:proofErr w:type="gramEnd"/>
-      <w:r>
-        <w:t>.ts</w:t>
+        <w:t>database.ts</w:t>
       </w:r>
       <w:proofErr w:type="spellEnd"/>
       <w:r>
@@ -5573,7 +5714,6 @@
     <w:p/>
     <w:p>
       <w:r>
-        <w:lastRenderedPageBreak/>
         <w:t xml:space="preserve">Perfect! Let’s create a </w:t>
       </w:r>
       <w:r>
@@ -5594,21 +5734,12 @@
           <w:numId w:val="1"/>
         </w:numPr>
       </w:pPr>
-      <w:proofErr w:type="gramStart"/>
-      <w:r>
-        <w:rPr>
-          <w:b/>
-          <w:bCs/>
-        </w:rPr>
-        <w:t>.env</w:t>
-      </w:r>
-      <w:proofErr w:type="gramEnd"/>
-      <w:r>
-        <w:rPr>
-          <w:b/>
-          <w:bCs/>
-        </w:rPr>
-        <w:t xml:space="preserve"> template</w:t>
+      <w:r>
+        <w:rPr>
+          <w:b/>
+          <w:bCs/>
+        </w:rPr>
+        <w:t>.env template</w:t>
       </w:r>
     </w:p>
     <w:p>
@@ -5636,7 +5767,6 @@
         </w:numPr>
       </w:pPr>
       <w:proofErr w:type="spellStart"/>
-      <w:proofErr w:type="gramStart"/>
       <w:r>
         <w:rPr>
           <w:b/>
@@ -5645,7 +5775,6 @@
         <w:t>package.json</w:t>
       </w:r>
       <w:proofErr w:type="spellEnd"/>
-      <w:proofErr w:type="gramEnd"/>
       <w:r>
         <w:rPr>
           <w:b/>
@@ -5662,7 +5791,6 @@
         </w:numPr>
       </w:pPr>
       <w:proofErr w:type="spellStart"/>
-      <w:proofErr w:type="gramStart"/>
       <w:r>
         <w:rPr>
           <w:b/>
@@ -5671,7 +5799,6 @@
         <w:t>tsconfig.json</w:t>
       </w:r>
       <w:proofErr w:type="spellEnd"/>
-      <w:proofErr w:type="gramEnd"/>
     </w:p>
     <w:p>
       <w:r>
@@ -5694,7 +5821,6 @@
         </w:rPr>
         <w:t>1️</w:t>
       </w:r>
-      <w:proofErr w:type="gramStart"/>
       <w:r>
         <w:rPr>
           <w:rFonts w:ascii="Segoe UI Symbol" w:hAnsi="Segoe UI Symbol" w:cs="Segoe UI Symbol"/>
@@ -5708,15 +5834,7 @@
           <w:b/>
           <w:bCs/>
         </w:rPr>
-        <w:t xml:space="preserve"> .env</w:t>
-      </w:r>
-      <w:proofErr w:type="gramEnd"/>
-      <w:r>
-        <w:rPr>
-          <w:b/>
-          <w:bCs/>
-        </w:rPr>
-        <w:t xml:space="preserve"> (for Render Environment Variables)</w:t>
+        <w:t xml:space="preserve"> .env (for Render Environment Variables)</w:t>
       </w:r>
     </w:p>
     <w:p>
@@ -5735,23 +5853,7 @@
           <w:b/>
           <w:bCs/>
         </w:rPr>
-        <w:t xml:space="preserve">Do not </w:t>
-      </w:r>
-      <w:proofErr w:type="gramStart"/>
-      <w:r>
-        <w:rPr>
-          <w:b/>
-          <w:bCs/>
-        </w:rPr>
-        <w:t>commit .env</w:t>
-      </w:r>
-      <w:proofErr w:type="gramEnd"/>
-      <w:r>
-        <w:rPr>
-          <w:b/>
-          <w:bCs/>
-        </w:rPr>
-        <w:t xml:space="preserve"> with real credentials</w:t>
+        <w:t>Do not commit .env with real credentials</w:t>
       </w:r>
       <w:r>
         <w:t>.</w:t>
@@ -5859,6 +5961,7 @@
     </w:p>
     <w:p>
       <w:r>
+        <w:lastRenderedPageBreak/>
         <w:t>LOG_LEVEL=info</w:t>
       </w:r>
     </w:p>
@@ -6025,183 +6128,249 @@
     <w:p>
       <w:proofErr w:type="spellStart"/>
       <w:r>
-        <w:t>dotenv.</w:t>
-      </w:r>
-      <w:proofErr w:type="gramStart"/>
-      <w:r>
-        <w:t>config</w:t>
+        <w:t>dotenv.config</w:t>
+      </w:r>
+      <w:proofErr w:type="spellEnd"/>
+      <w:r>
+        <w:t>();</w:t>
+      </w:r>
+    </w:p>
+    <w:p/>
+    <w:p>
+      <w:r>
+        <w:t xml:space="preserve">const DB_PORT = </w:t>
+      </w:r>
+      <w:proofErr w:type="spellStart"/>
+      <w:r>
+        <w:t>process.env.DB_PORT</w:t>
+      </w:r>
+      <w:proofErr w:type="spellEnd"/>
+      <w:r>
+        <w:t xml:space="preserve"> ? </w:t>
+      </w:r>
+      <w:proofErr w:type="spellStart"/>
+      <w:r>
+        <w:t>parseInt</w:t>
       </w:r>
       <w:proofErr w:type="spellEnd"/>
       <w:r>
         <w:t>(</w:t>
       </w:r>
-      <w:proofErr w:type="gramEnd"/>
-      <w:r>
-        <w:t>);</w:t>
+      <w:proofErr w:type="spellStart"/>
+      <w:r>
+        <w:t>process.env.DB_PORT</w:t>
+      </w:r>
+      <w:proofErr w:type="spellEnd"/>
+      <w:r>
+        <w:t>) : 3306;</w:t>
       </w:r>
     </w:p>
     <w:p/>
     <w:p>
       <w:r>
-        <w:t xml:space="preserve">const DB_PORT = </w:t>
-      </w:r>
-      <w:proofErr w:type="spellStart"/>
-      <w:r>
-        <w:t>process.env.DB_</w:t>
-      </w:r>
-      <w:proofErr w:type="gramStart"/>
-      <w:r>
-        <w:t>PORT</w:t>
-      </w:r>
-      <w:proofErr w:type="spellEnd"/>
-      <w:r>
-        <w:t xml:space="preserve"> ?</w:t>
-      </w:r>
-      <w:proofErr w:type="gramEnd"/>
-      <w:r>
-        <w:t xml:space="preserve"> </w:t>
-      </w:r>
-      <w:proofErr w:type="spellStart"/>
-      <w:r>
-        <w:t>parseInt</w:t>
-      </w:r>
-      <w:proofErr w:type="spellEnd"/>
-      <w:r>
-        <w:t>(</w:t>
-      </w:r>
-      <w:proofErr w:type="spellStart"/>
-      <w:r>
-        <w:t>process.env.DB_PORT</w:t>
-      </w:r>
-      <w:proofErr w:type="spellEnd"/>
-      <w:r>
-        <w:t>) : 3306;</w:t>
+        <w:t xml:space="preserve">const pool = </w:t>
+      </w:r>
+      <w:proofErr w:type="spellStart"/>
+      <w:r>
+        <w:t>mysql.createPool</w:t>
+      </w:r>
+      <w:proofErr w:type="spellEnd"/>
+      <w:r>
+        <w:t>({</w:t>
+      </w:r>
+    </w:p>
+    <w:p>
+      <w:r>
+        <w:t xml:space="preserve">    host: </w:t>
+      </w:r>
+      <w:proofErr w:type="spellStart"/>
+      <w:r>
+        <w:t>process.env.DB_HOST</w:t>
+      </w:r>
+      <w:proofErr w:type="spellEnd"/>
+      <w:r>
+        <w:t>,</w:t>
+      </w:r>
+    </w:p>
+    <w:p>
+      <w:r>
+        <w:t xml:space="preserve">    port: DB_PORT,</w:t>
+      </w:r>
+    </w:p>
+    <w:p>
+      <w:r>
+        <w:t xml:space="preserve">    user: </w:t>
+      </w:r>
+      <w:proofErr w:type="spellStart"/>
+      <w:r>
+        <w:t>process.env.DB_USER</w:t>
+      </w:r>
+      <w:proofErr w:type="spellEnd"/>
+      <w:r>
+        <w:t>,</w:t>
+      </w:r>
+    </w:p>
+    <w:p>
+      <w:r>
+        <w:t xml:space="preserve">    password: </w:t>
+      </w:r>
+      <w:proofErr w:type="spellStart"/>
+      <w:r>
+        <w:t>process.env.DB_PASSWORD</w:t>
+      </w:r>
+      <w:proofErr w:type="spellEnd"/>
+      <w:r>
+        <w:t>,</w:t>
+      </w:r>
+    </w:p>
+    <w:p>
+      <w:r>
+        <w:lastRenderedPageBreak/>
+        <w:t xml:space="preserve">    database: </w:t>
+      </w:r>
+      <w:proofErr w:type="spellStart"/>
+      <w:r>
+        <w:t>process.env.DB_NAME</w:t>
+      </w:r>
+      <w:proofErr w:type="spellEnd"/>
+      <w:r>
+        <w:t>,</w:t>
+      </w:r>
+    </w:p>
+    <w:p>
+      <w:r>
+        <w:t xml:space="preserve">    </w:t>
+      </w:r>
+      <w:proofErr w:type="spellStart"/>
+      <w:r>
+        <w:t>waitForConnections</w:t>
+      </w:r>
+      <w:proofErr w:type="spellEnd"/>
+      <w:r>
+        <w:t>: true,</w:t>
+      </w:r>
+    </w:p>
+    <w:p>
+      <w:r>
+        <w:t xml:space="preserve">    </w:t>
+      </w:r>
+      <w:proofErr w:type="spellStart"/>
+      <w:r>
+        <w:t>connectionLimit</w:t>
+      </w:r>
+      <w:proofErr w:type="spellEnd"/>
+      <w:r>
+        <w:t>: 10,</w:t>
+      </w:r>
+    </w:p>
+    <w:p>
+      <w:r>
+        <w:t xml:space="preserve">    </w:t>
+      </w:r>
+      <w:proofErr w:type="spellStart"/>
+      <w:r>
+        <w:t>queueLimit</w:t>
+      </w:r>
+      <w:proofErr w:type="spellEnd"/>
+      <w:r>
+        <w:t>: 0,</w:t>
+      </w:r>
+    </w:p>
+    <w:p>
+      <w:r>
+        <w:t xml:space="preserve">    </w:t>
+      </w:r>
+      <w:proofErr w:type="spellStart"/>
+      <w:r>
+        <w:t>ssl</w:t>
+      </w:r>
+      <w:proofErr w:type="spellEnd"/>
+      <w:r>
+        <w:t>: {</w:t>
+      </w:r>
+    </w:p>
+    <w:p>
+      <w:r>
+        <w:t xml:space="preserve">        </w:t>
+      </w:r>
+      <w:proofErr w:type="spellStart"/>
+      <w:r>
+        <w:t>rejectUnauthorized</w:t>
+      </w:r>
+      <w:proofErr w:type="spellEnd"/>
+      <w:r>
+        <w:t xml:space="preserve">: false  // Important for Render MySQL / </w:t>
+      </w:r>
+      <w:proofErr w:type="spellStart"/>
+      <w:r>
+        <w:t>PlanetScale</w:t>
+      </w:r>
+      <w:proofErr w:type="spellEnd"/>
+    </w:p>
+    <w:p>
+      <w:r>
+        <w:t xml:space="preserve">    },</w:t>
+      </w:r>
+    </w:p>
+    <w:p>
+      <w:r>
+        <w:t>}).promise();</w:t>
       </w:r>
     </w:p>
     <w:p/>
     <w:p>
       <w:r>
-        <w:t xml:space="preserve">const pool = </w:t>
-      </w:r>
-      <w:proofErr w:type="spellStart"/>
-      <w:proofErr w:type="gramStart"/>
-      <w:r>
-        <w:t>mysql.createPool</w:t>
-      </w:r>
-      <w:proofErr w:type="spellEnd"/>
-      <w:proofErr w:type="gramEnd"/>
-      <w:r>
-        <w:t>({</w:t>
-      </w:r>
-    </w:p>
-    <w:p>
-      <w:r>
-        <w:t xml:space="preserve">    host: </w:t>
-      </w:r>
-      <w:proofErr w:type="spellStart"/>
-      <w:r>
-        <w:t>process.env.DB_HOST</w:t>
-      </w:r>
-      <w:proofErr w:type="spellEnd"/>
-      <w:r>
-        <w:t>,</w:t>
-      </w:r>
-    </w:p>
-    <w:p>
-      <w:r>
-        <w:t xml:space="preserve">    port: DB_PORT,</w:t>
-      </w:r>
-    </w:p>
-    <w:p>
-      <w:r>
-        <w:t xml:space="preserve">    user: </w:t>
-      </w:r>
-      <w:proofErr w:type="spellStart"/>
-      <w:r>
-        <w:t>process.env.DB_USER</w:t>
-      </w:r>
-      <w:proofErr w:type="spellEnd"/>
-      <w:r>
-        <w:t>,</w:t>
-      </w:r>
-    </w:p>
-    <w:p>
-      <w:r>
-        <w:t xml:space="preserve">    password: </w:t>
-      </w:r>
-      <w:proofErr w:type="spellStart"/>
-      <w:r>
-        <w:t>process.env.DB_PASSWORD</w:t>
-      </w:r>
-      <w:proofErr w:type="spellEnd"/>
-      <w:r>
-        <w:t>,</w:t>
-      </w:r>
-    </w:p>
-    <w:p>
-      <w:r>
-        <w:t xml:space="preserve">    database: </w:t>
-      </w:r>
-      <w:proofErr w:type="spellStart"/>
-      <w:r>
-        <w:t>process.env.DB_NAME</w:t>
-      </w:r>
-      <w:proofErr w:type="spellEnd"/>
-      <w:r>
-        <w:t>,</w:t>
-      </w:r>
-    </w:p>
-    <w:p>
-      <w:r>
-        <w:lastRenderedPageBreak/>
-        <w:t xml:space="preserve">    </w:t>
-      </w:r>
-      <w:proofErr w:type="spellStart"/>
-      <w:r>
-        <w:t>waitForConnections</w:t>
-      </w:r>
-      <w:proofErr w:type="spellEnd"/>
-      <w:r>
-        <w:t>: true,</w:t>
-      </w:r>
-    </w:p>
-    <w:p>
-      <w:r>
-        <w:t xml:space="preserve">    </w:t>
-      </w:r>
-      <w:proofErr w:type="spellStart"/>
-      <w:r>
-        <w:t>connectionLimit</w:t>
-      </w:r>
-      <w:proofErr w:type="spellEnd"/>
-      <w:r>
-        <w:t>: 10,</w:t>
-      </w:r>
-    </w:p>
-    <w:p>
-      <w:r>
-        <w:t xml:space="preserve">    </w:t>
-      </w:r>
-      <w:proofErr w:type="spellStart"/>
-      <w:r>
-        <w:t>queueLimit</w:t>
-      </w:r>
-      <w:proofErr w:type="spellEnd"/>
-      <w:r>
-        <w:t>: 0,</w:t>
-      </w:r>
-    </w:p>
-    <w:p>
-      <w:r>
-        <w:t xml:space="preserve">    </w:t>
-      </w:r>
-      <w:proofErr w:type="spellStart"/>
-      <w:r>
-        <w:t>ssl</w:t>
-      </w:r>
-      <w:proofErr w:type="spellEnd"/>
-      <w:r>
-        <w:t>: {</w:t>
+        <w:t>// Test connection</w:t>
+      </w:r>
+    </w:p>
+    <w:p>
+      <w:r>
+        <w:t xml:space="preserve">const </w:t>
+      </w:r>
+      <w:proofErr w:type="spellStart"/>
+      <w:r>
+        <w:t>testConnection</w:t>
+      </w:r>
+      <w:proofErr w:type="spellEnd"/>
+      <w:r>
+        <w:t xml:space="preserve"> = async () =&gt; {</w:t>
+      </w:r>
+    </w:p>
+    <w:p>
+      <w:r>
+        <w:t xml:space="preserve">    try {</w:t>
+      </w:r>
+    </w:p>
+    <w:p>
+      <w:r>
+        <w:t xml:space="preserve">        await </w:t>
+      </w:r>
+      <w:proofErr w:type="spellStart"/>
+      <w:r>
+        <w:t>pool.query</w:t>
+      </w:r>
+      <w:proofErr w:type="spellEnd"/>
+      <w:r>
+        <w:t>('SELECT 1');</w:t>
+      </w:r>
+    </w:p>
+    <w:p>
+      <w:r>
+        <w:t xml:space="preserve">        console.log('</w:t>
+      </w:r>
+      <w:r>
+        <w:rPr>
+          <w:rFonts w:ascii="Segoe UI Emoji" w:hAnsi="Segoe UI Emoji" w:cs="Segoe UI Emoji"/>
+        </w:rPr>
+        <w:t>✅</w:t>
+      </w:r>
+      <w:r>
+        <w:t xml:space="preserve"> Database connected successfully');</w:t>
+      </w:r>
+    </w:p>
+    <w:p>
+      <w:r>
+        <w:t xml:space="preserve">    } catch (error) {</w:t>
       </w:r>
     </w:p>
     <w:p>
@@ -6210,173 +6379,54 @@
       </w:r>
       <w:proofErr w:type="spellStart"/>
       <w:r>
-        <w:t>rejectUnauthorized</w:t>
-      </w:r>
-      <w:proofErr w:type="spellEnd"/>
-      <w:r>
-        <w:t xml:space="preserve">: </w:t>
-      </w:r>
-      <w:proofErr w:type="gramStart"/>
-      <w:r>
-        <w:t>false  /</w:t>
-      </w:r>
-      <w:proofErr w:type="gramEnd"/>
-      <w:r>
-        <w:t xml:space="preserve">/ Important for Render MySQL / </w:t>
-      </w:r>
-      <w:proofErr w:type="spellStart"/>
-      <w:r>
-        <w:t>PlanetScale</w:t>
-      </w:r>
-      <w:proofErr w:type="spellEnd"/>
-    </w:p>
-    <w:p>
-      <w:r>
-        <w:t xml:space="preserve">    },</w:t>
-      </w:r>
-    </w:p>
-    <w:p>
-      <w:r>
-        <w:t>}</w:t>
-      </w:r>
-      <w:proofErr w:type="gramStart"/>
-      <w:r>
-        <w:t>).promise</w:t>
-      </w:r>
-      <w:proofErr w:type="gramEnd"/>
+        <w:t>console.error</w:t>
+      </w:r>
+      <w:proofErr w:type="spellEnd"/>
+      <w:r>
+        <w:t>('</w:t>
+      </w:r>
+      <w:r>
+        <w:rPr>
+          <w:rFonts w:ascii="Segoe UI Emoji" w:hAnsi="Segoe UI Emoji" w:cs="Segoe UI Emoji"/>
+        </w:rPr>
+        <w:t>❌</w:t>
+      </w:r>
+      <w:r>
+        <w:t xml:space="preserve"> Database connection failed:', error);</w:t>
+      </w:r>
+    </w:p>
+    <w:p>
+      <w:r>
+        <w:t xml:space="preserve">        </w:t>
+      </w:r>
+      <w:proofErr w:type="spellStart"/>
+      <w:r>
+        <w:t>process.exit</w:t>
+      </w:r>
+      <w:proofErr w:type="spellEnd"/>
+      <w:r>
+        <w:t>(1);</w:t>
+      </w:r>
+    </w:p>
+    <w:p>
+      <w:r>
+        <w:t xml:space="preserve">    }</w:t>
+      </w:r>
+    </w:p>
+    <w:p>
+      <w:r>
+        <w:t>};</w:t>
+      </w:r>
+    </w:p>
+    <w:p/>
+    <w:p>
+      <w:proofErr w:type="spellStart"/>
+      <w:r>
+        <w:t>testConnection</w:t>
+      </w:r>
+      <w:proofErr w:type="spellEnd"/>
       <w:r>
         <w:t>();</w:t>
-      </w:r>
-    </w:p>
-    <w:p/>
-    <w:p>
-      <w:r>
-        <w:t>// Test connection</w:t>
-      </w:r>
-    </w:p>
-    <w:p>
-      <w:r>
-        <w:t xml:space="preserve">const </w:t>
-      </w:r>
-      <w:proofErr w:type="spellStart"/>
-      <w:r>
-        <w:t>testConnection</w:t>
-      </w:r>
-      <w:proofErr w:type="spellEnd"/>
-      <w:r>
-        <w:t xml:space="preserve"> = async () =&gt; {</w:t>
-      </w:r>
-    </w:p>
-    <w:p>
-      <w:r>
-        <w:t xml:space="preserve">    try {</w:t>
-      </w:r>
-    </w:p>
-    <w:p>
-      <w:r>
-        <w:t xml:space="preserve">        await </w:t>
-      </w:r>
-      <w:proofErr w:type="spellStart"/>
-      <w:proofErr w:type="gramStart"/>
-      <w:r>
-        <w:t>pool.query</w:t>
-      </w:r>
-      <w:proofErr w:type="spellEnd"/>
-      <w:proofErr w:type="gramEnd"/>
-      <w:r>
-        <w:t>('SELECT 1');</w:t>
-      </w:r>
-    </w:p>
-    <w:p>
-      <w:r>
-        <w:t xml:space="preserve">        </w:t>
-      </w:r>
-      <w:proofErr w:type="gramStart"/>
-      <w:r>
-        <w:t>console.log(</w:t>
-      </w:r>
-      <w:proofErr w:type="gramEnd"/>
-      <w:r>
-        <w:t>'</w:t>
-      </w:r>
-      <w:r>
-        <w:rPr>
-          <w:rFonts w:ascii="Segoe UI Emoji" w:hAnsi="Segoe UI Emoji" w:cs="Segoe UI Emoji"/>
-        </w:rPr>
-        <w:t>✅</w:t>
-      </w:r>
-      <w:r>
-        <w:t xml:space="preserve"> Database connected successfully');</w:t>
-      </w:r>
-    </w:p>
-    <w:p>
-      <w:r>
-        <w:t xml:space="preserve">    } catch (error) {</w:t>
-      </w:r>
-    </w:p>
-    <w:p>
-      <w:r>
-        <w:t xml:space="preserve">        </w:t>
-      </w:r>
-      <w:proofErr w:type="spellStart"/>
-      <w:proofErr w:type="gramStart"/>
-      <w:r>
-        <w:t>console.error</w:t>
-      </w:r>
-      <w:proofErr w:type="spellEnd"/>
-      <w:proofErr w:type="gramEnd"/>
-      <w:r>
-        <w:t>('</w:t>
-      </w:r>
-      <w:r>
-        <w:rPr>
-          <w:rFonts w:ascii="Segoe UI Emoji" w:hAnsi="Segoe UI Emoji" w:cs="Segoe UI Emoji"/>
-        </w:rPr>
-        <w:t>❌</w:t>
-      </w:r>
-      <w:r>
-        <w:t xml:space="preserve"> Database connection failed:', error);</w:t>
-      </w:r>
-    </w:p>
-    <w:p>
-      <w:r>
-        <w:t xml:space="preserve">        </w:t>
-      </w:r>
-      <w:proofErr w:type="spellStart"/>
-      <w:proofErr w:type="gramStart"/>
-      <w:r>
-        <w:t>process.exit</w:t>
-      </w:r>
-      <w:proofErr w:type="spellEnd"/>
-      <w:proofErr w:type="gramEnd"/>
-      <w:r>
-        <w:t>(1);</w:t>
-      </w:r>
-    </w:p>
-    <w:p>
-      <w:r>
-        <w:t xml:space="preserve">    }</w:t>
-      </w:r>
-    </w:p>
-    <w:p>
-      <w:r>
-        <w:t>};</w:t>
-      </w:r>
-    </w:p>
-    <w:p/>
-    <w:p>
-      <w:proofErr w:type="spellStart"/>
-      <w:proofErr w:type="gramStart"/>
-      <w:r>
-        <w:t>testConnection</w:t>
-      </w:r>
-      <w:proofErr w:type="spellEnd"/>
-      <w:r>
-        <w:t>(</w:t>
-      </w:r>
-      <w:proofErr w:type="gramEnd"/>
-      <w:r>
-        <w:t>);</w:t>
       </w:r>
     </w:p>
     <w:p/>
@@ -6422,7 +6472,6 @@
         <w:t xml:space="preserve"> </w:t>
       </w:r>
       <w:proofErr w:type="spellStart"/>
-      <w:proofErr w:type="gramStart"/>
       <w:r>
         <w:rPr>
           <w:b/>
@@ -6431,7 +6480,6 @@
         <w:t>package.json</w:t>
       </w:r>
       <w:proofErr w:type="spellEnd"/>
-      <w:proofErr w:type="gramEnd"/>
       <w:r>
         <w:rPr>
           <w:b/>
@@ -6470,6 +6518,7 @@
     </w:p>
     <w:p>
       <w:r>
+        <w:lastRenderedPageBreak/>
         <w:t xml:space="preserve">    "build": "</w:t>
       </w:r>
       <w:proofErr w:type="spellStart"/>
@@ -6483,7 +6532,6 @@
     </w:p>
     <w:p>
       <w:r>
-        <w:lastRenderedPageBreak/>
         <w:t xml:space="preserve">    "start": "node </w:t>
       </w:r>
       <w:proofErr w:type="spellStart"/>
@@ -6505,15 +6553,7 @@
       </w:r>
       <w:proofErr w:type="spellEnd"/>
       <w:r>
-        <w:t xml:space="preserve"> --</w:t>
-      </w:r>
-      <w:proofErr w:type="gramStart"/>
-      <w:r>
-        <w:t>watch .</w:t>
-      </w:r>
-      <w:proofErr w:type="gramEnd"/>
-      <w:r>
-        <w:t>/ --</w:t>
+        <w:t xml:space="preserve"> --watch ./ --</w:t>
       </w:r>
       <w:proofErr w:type="spellStart"/>
       <w:r>
@@ -6589,15 +6629,20 @@
     </w:p>
     <w:p>
       <w:r>
+        <w:t xml:space="preserve">    "body-parser": "^1.20.3",</w:t>
+      </w:r>
+    </w:p>
+    <w:p>
+      <w:r>
         <w:t xml:space="preserve">    "</w:t>
       </w:r>
-      <w:proofErr w:type="gramStart"/>
-      <w:r>
-        <w:t>body</w:t>
-      </w:r>
-      <w:proofErr w:type="gramEnd"/>
-      <w:r>
-        <w:t>-parser": "^1.20.3",</w:t>
+      <w:proofErr w:type="spellStart"/>
+      <w:r>
+        <w:t>cors</w:t>
+      </w:r>
+      <w:proofErr w:type="spellEnd"/>
+      <w:r>
+        <w:t>": "^2.8.5",</w:t>
       </w:r>
     </w:p>
     <w:p>
@@ -6606,11 +6651,80 @@
       </w:r>
       <w:proofErr w:type="spellStart"/>
       <w:r>
+        <w:t>dotenv</w:t>
+      </w:r>
+      <w:proofErr w:type="spellEnd"/>
+      <w:r>
+        <w:t>": "^16.4.7",</w:t>
+      </w:r>
+    </w:p>
+    <w:p>
+      <w:r>
+        <w:t xml:space="preserve">    "</w:t>
+      </w:r>
+      <w:proofErr w:type="spellStart"/>
+      <w:r>
+        <w:t>ejs</w:t>
+      </w:r>
+      <w:proofErr w:type="spellEnd"/>
+      <w:r>
+        <w:t>": "^3.1.10",</w:t>
+      </w:r>
+    </w:p>
+    <w:p>
+      <w:r>
+        <w:t xml:space="preserve">    "express": "^4.21.2",</w:t>
+      </w:r>
+    </w:p>
+    <w:p>
+      <w:r>
+        <w:t xml:space="preserve">    "mysql2": "^3.11.5"</w:t>
+      </w:r>
+    </w:p>
+    <w:p>
+      <w:r>
+        <w:t xml:space="preserve">  },</w:t>
+      </w:r>
+    </w:p>
+    <w:p>
+      <w:r>
+        <w:t xml:space="preserve">  "</w:t>
+      </w:r>
+      <w:proofErr w:type="spellStart"/>
+      <w:r>
+        <w:t>devDependencies</w:t>
+      </w:r>
+      <w:proofErr w:type="spellEnd"/>
+      <w:r>
+        <w:t>": {</w:t>
+      </w:r>
+    </w:p>
+    <w:p>
+      <w:r>
+        <w:t xml:space="preserve">    "@types/body-parser": "^1.19.2",</w:t>
+      </w:r>
+    </w:p>
+    <w:p>
+      <w:r>
+        <w:t xml:space="preserve">    "@types/</w:t>
+      </w:r>
+      <w:proofErr w:type="spellStart"/>
+      <w:r>
         <w:t>cors</w:t>
       </w:r>
       <w:proofErr w:type="spellEnd"/>
       <w:r>
-        <w:t>": "^2.8.5",</w:t>
+        <w:t>": "^2.8.17",</w:t>
+      </w:r>
+    </w:p>
+    <w:p>
+      <w:r>
+        <w:t xml:space="preserve">    "@types/express": "^4.17.21",</w:t>
+      </w:r>
+    </w:p>
+    <w:p>
+      <w:r>
+        <w:t xml:space="preserve">    "@types/node": "^24.8.1",</w:t>
       </w:r>
     </w:p>
     <w:p>
@@ -6619,11 +6733,11 @@
       </w:r>
       <w:proofErr w:type="spellStart"/>
       <w:r>
-        <w:t>dotenv</w:t>
-      </w:r>
-      <w:proofErr w:type="spellEnd"/>
-      <w:r>
-        <w:t>": "^16.4.7",</w:t>
+        <w:t>nodemon</w:t>
+      </w:r>
+      <w:proofErr w:type="spellEnd"/>
+      <w:r>
+        <w:t>": "^3.1.9",</w:t>
       </w:r>
     </w:p>
     <w:p>
@@ -6632,93 +6746,9 @@
       </w:r>
       <w:proofErr w:type="spellStart"/>
       <w:r>
-        <w:t>ejs</w:t>
-      </w:r>
-      <w:proofErr w:type="spellEnd"/>
-      <w:r>
-        <w:t>": "^3.1.10",</w:t>
-      </w:r>
-    </w:p>
-    <w:p>
-      <w:r>
-        <w:t xml:space="preserve">    "express": "^4.21.2",</w:t>
-      </w:r>
-    </w:p>
-    <w:p>
-      <w:r>
-        <w:t xml:space="preserve">    "mysql2": "^3.11.5"</w:t>
-      </w:r>
-    </w:p>
-    <w:p>
-      <w:r>
-        <w:t xml:space="preserve">  },</w:t>
-      </w:r>
-    </w:p>
-    <w:p>
-      <w:r>
-        <w:t xml:space="preserve">  "</w:t>
-      </w:r>
-      <w:proofErr w:type="spellStart"/>
-      <w:r>
-        <w:t>devDependencies</w:t>
-      </w:r>
-      <w:proofErr w:type="spellEnd"/>
-      <w:r>
-        <w:t>": {</w:t>
-      </w:r>
-    </w:p>
-    <w:p>
-      <w:r>
-        <w:t xml:space="preserve">    "@types/body-parser": "^1.19.2",</w:t>
-      </w:r>
-    </w:p>
-    <w:p>
-      <w:r>
-        <w:t xml:space="preserve">    "@types/</w:t>
-      </w:r>
-      <w:proofErr w:type="spellStart"/>
-      <w:r>
-        <w:t>cors</w:t>
-      </w:r>
-      <w:proofErr w:type="spellEnd"/>
-      <w:r>
-        <w:t>": "^2.8.17",</w:t>
-      </w:r>
-    </w:p>
-    <w:p>
-      <w:r>
-        <w:t xml:space="preserve">    "@types/express": "^4.17.21",</w:t>
-      </w:r>
-    </w:p>
-    <w:p>
-      <w:r>
-        <w:t xml:space="preserve">    "@types/node": "^24.8.1",</w:t>
-      </w:r>
-    </w:p>
-    <w:p>
-      <w:r>
-        <w:t xml:space="preserve">    "</w:t>
-      </w:r>
-      <w:proofErr w:type="spellStart"/>
-      <w:r>
-        <w:t>nodemon</w:t>
-      </w:r>
-      <w:proofErr w:type="spellEnd"/>
-      <w:r>
-        <w:t>": "^3.1.9",</w:t>
-      </w:r>
-    </w:p>
-    <w:p>
-      <w:r>
-        <w:t xml:space="preserve">    "</w:t>
-      </w:r>
-      <w:proofErr w:type="spellStart"/>
-      <w:proofErr w:type="gramStart"/>
-      <w:r>
         <w:t>ts</w:t>
       </w:r>
       <w:proofErr w:type="spellEnd"/>
-      <w:proofErr w:type="gramEnd"/>
       <w:r>
         <w:t>-node": "^10.9.2",</w:t>
       </w:r>
@@ -6790,7 +6820,6 @@
         <w:t xml:space="preserve"> </w:t>
       </w:r>
       <w:proofErr w:type="spellStart"/>
-      <w:proofErr w:type="gramStart"/>
       <w:r>
         <w:rPr>
           <w:b/>
@@ -6799,7 +6828,6 @@
         <w:t>tsconfig.json</w:t>
       </w:r>
       <w:proofErr w:type="spellEnd"/>
-      <w:proofErr w:type="gramEnd"/>
       <w:r>
         <w:rPr>
           <w:b/>
@@ -6831,6 +6859,7 @@
     </w:p>
     <w:p>
       <w:r>
+        <w:lastRenderedPageBreak/>
         <w:t xml:space="preserve">  "</w:t>
       </w:r>
       <w:proofErr w:type="spellStart"/>
@@ -6844,7 +6873,6 @@
     </w:p>
     <w:p>
       <w:r>
-        <w:lastRenderedPageBreak/>
         <w:t xml:space="preserve">    "target": "ES2020",</w:t>
       </w:r>
     </w:p>
@@ -6871,14 +6899,9 @@
       </w:r>
       <w:proofErr w:type="spellEnd"/>
       <w:r>
-        <w:t xml:space="preserve">": </w:t>
-      </w:r>
-      <w:proofErr w:type="gramStart"/>
-      <w:r>
-        <w:t>"./</w:t>
-      </w:r>
-      <w:proofErr w:type="spellStart"/>
-      <w:proofErr w:type="gramEnd"/>
+        <w:t>": "./</w:t>
+      </w:r>
+      <w:proofErr w:type="spellStart"/>
       <w:r>
         <w:t>dist</w:t>
       </w:r>
@@ -6897,88 +6920,70 @@
       </w:r>
       <w:proofErr w:type="spellEnd"/>
       <w:r>
-        <w:t xml:space="preserve">": </w:t>
-      </w:r>
-      <w:proofErr w:type="gramStart"/>
-      <w:r>
-        <w:t>"./</w:t>
-      </w:r>
-      <w:proofErr w:type="gramEnd"/>
+        <w:t>": "./",</w:t>
+      </w:r>
+    </w:p>
+    <w:p>
+      <w:r>
+        <w:t xml:space="preserve">    "strict": true,</w:t>
+      </w:r>
+    </w:p>
+    <w:p>
+      <w:r>
+        <w:t xml:space="preserve">    "</w:t>
+      </w:r>
+      <w:proofErr w:type="spellStart"/>
+      <w:r>
+        <w:t>esModuleInterop</w:t>
+      </w:r>
+      <w:proofErr w:type="spellEnd"/>
+      <w:r>
+        <w:t>": true,</w:t>
+      </w:r>
+    </w:p>
+    <w:p>
+      <w:r>
+        <w:t xml:space="preserve">    "</w:t>
+      </w:r>
+      <w:proofErr w:type="spellStart"/>
+      <w:r>
+        <w:t>skipLibCheck</w:t>
+      </w:r>
+      <w:proofErr w:type="spellEnd"/>
+      <w:r>
+        <w:t>": true</w:t>
+      </w:r>
+    </w:p>
+    <w:p>
+      <w:r>
+        <w:t xml:space="preserve">  },</w:t>
+      </w:r>
+    </w:p>
+    <w:p>
+      <w:r>
+        <w:t xml:space="preserve">  "include": [</w:t>
+      </w:r>
+    </w:p>
+    <w:p>
+      <w:r>
+        <w:t xml:space="preserve">    "</w:t>
+      </w:r>
+      <w:proofErr w:type="spellStart"/>
+      <w:r>
+        <w:t>server.ts</w:t>
+      </w:r>
+      <w:proofErr w:type="spellEnd"/>
       <w:r>
         <w:t>",</w:t>
       </w:r>
     </w:p>
     <w:p>
       <w:r>
-        <w:t xml:space="preserve">    "strict": true,</w:t>
-      </w:r>
-    </w:p>
-    <w:p>
-      <w:r>
         <w:t xml:space="preserve">    "</w:t>
       </w:r>
       <w:proofErr w:type="spellStart"/>
       <w:r>
-        <w:t>esModuleInterop</w:t>
-      </w:r>
-      <w:proofErr w:type="spellEnd"/>
-      <w:r>
-        <w:t>": true,</w:t>
-      </w:r>
-    </w:p>
-    <w:p>
-      <w:r>
-        <w:t xml:space="preserve">    "</w:t>
-      </w:r>
-      <w:proofErr w:type="spellStart"/>
-      <w:r>
-        <w:t>skipLibCheck</w:t>
-      </w:r>
-      <w:proofErr w:type="spellEnd"/>
-      <w:r>
-        <w:t>": true</w:t>
-      </w:r>
-    </w:p>
-    <w:p>
-      <w:r>
-        <w:t xml:space="preserve">  },</w:t>
-      </w:r>
-    </w:p>
-    <w:p>
-      <w:r>
-        <w:t xml:space="preserve">  "include": [</w:t>
-      </w:r>
-    </w:p>
-    <w:p>
-      <w:r>
-        <w:t xml:space="preserve">    "</w:t>
-      </w:r>
-      <w:proofErr w:type="spellStart"/>
-      <w:proofErr w:type="gramStart"/>
-      <w:r>
-        <w:t>server</w:t>
-      </w:r>
-      <w:proofErr w:type="gramEnd"/>
-      <w:r>
-        <w:t>.ts</w:t>
-      </w:r>
-      <w:proofErr w:type="spellEnd"/>
-      <w:r>
-        <w:t>",</w:t>
-      </w:r>
-    </w:p>
-    <w:p>
-      <w:r>
-        <w:t xml:space="preserve">    "</w:t>
-      </w:r>
-      <w:proofErr w:type="spellStart"/>
-      <w:proofErr w:type="gramStart"/>
-      <w:r>
-        <w:t>database</w:t>
-      </w:r>
-      <w:proofErr w:type="gramEnd"/>
-      <w:r>
-        <w:t>.ts</w:t>
+        <w:t>database.ts</w:t>
       </w:r>
       <w:proofErr w:type="spellEnd"/>
       <w:r>
@@ -7069,12 +7074,10 @@
         <w:t xml:space="preserve">Push all code to GitHub (including </w:t>
       </w:r>
       <w:proofErr w:type="spellStart"/>
-      <w:proofErr w:type="gramStart"/>
       <w:r>
         <w:t>package.json</w:t>
       </w:r>
       <w:proofErr w:type="spellEnd"/>
-      <w:proofErr w:type="gramEnd"/>
       <w:r>
         <w:t xml:space="preserve">, </w:t>
       </w:r>
@@ -7227,15 +7230,7 @@
         <w:t>Environment Variables</w:t>
       </w:r>
       <w:r>
-        <w:t xml:space="preserve"> </w:t>
-      </w:r>
-      <w:proofErr w:type="gramStart"/>
-      <w:r>
-        <w:t>from .env</w:t>
-      </w:r>
-      <w:proofErr w:type="gramEnd"/>
-      <w:r>
-        <w:t xml:space="preserve"> into Render (don’t upload .env).</w:t>
+        <w:t xml:space="preserve"> from .env into Render (don’t upload .env).</w:t>
       </w:r>
     </w:p>
     <w:p>
@@ -8263,6 +8258,123 @@
     </w:lvl>
   </w:abstractNum>
   <w:abstractNum w:abstractNumId="7" w15:restartNumberingAfterBreak="0">
+    <w:nsid w:val="24AA409B"/>
+    <w:multiLevelType w:val="multilevel"/>
+    <w:tmpl w:val="6B483740"/>
+    <w:lvl w:ilvl="0">
+      <w:start w:val="1"/>
+      <w:numFmt w:val="decimal"/>
+      <w:lvlText w:val="%1."/>
+      <w:lvlJc w:val="left"/>
+      <w:pPr>
+        <w:tabs>
+          <w:tab w:val="num" w:pos="720"/>
+        </w:tabs>
+        <w:ind w:left="720" w:hanging="360"/>
+      </w:pPr>
+    </w:lvl>
+    <w:lvl w:ilvl="1">
+      <w:start w:val="1"/>
+      <w:numFmt w:val="bullet"/>
+      <w:lvlText w:val="o"/>
+      <w:lvlJc w:val="left"/>
+      <w:pPr>
+        <w:tabs>
+          <w:tab w:val="num" w:pos="1440"/>
+        </w:tabs>
+        <w:ind w:left="1440" w:hanging="360"/>
+      </w:pPr>
+      <w:rPr>
+        <w:rFonts w:ascii="Courier New" w:hAnsi="Courier New" w:hint="default"/>
+        <w:sz w:val="20"/>
+      </w:rPr>
+    </w:lvl>
+    <w:lvl w:ilvl="2" w:tentative="1">
+      <w:start w:val="1"/>
+      <w:numFmt w:val="decimal"/>
+      <w:lvlText w:val="%3."/>
+      <w:lvlJc w:val="left"/>
+      <w:pPr>
+        <w:tabs>
+          <w:tab w:val="num" w:pos="2160"/>
+        </w:tabs>
+        <w:ind w:left="2160" w:hanging="360"/>
+      </w:pPr>
+    </w:lvl>
+    <w:lvl w:ilvl="3" w:tentative="1">
+      <w:start w:val="1"/>
+      <w:numFmt w:val="decimal"/>
+      <w:lvlText w:val="%4."/>
+      <w:lvlJc w:val="left"/>
+      <w:pPr>
+        <w:tabs>
+          <w:tab w:val="num" w:pos="2880"/>
+        </w:tabs>
+        <w:ind w:left="2880" w:hanging="360"/>
+      </w:pPr>
+    </w:lvl>
+    <w:lvl w:ilvl="4" w:tentative="1">
+      <w:start w:val="1"/>
+      <w:numFmt w:val="decimal"/>
+      <w:lvlText w:val="%5."/>
+      <w:lvlJc w:val="left"/>
+      <w:pPr>
+        <w:tabs>
+          <w:tab w:val="num" w:pos="3600"/>
+        </w:tabs>
+        <w:ind w:left="3600" w:hanging="360"/>
+      </w:pPr>
+    </w:lvl>
+    <w:lvl w:ilvl="5" w:tentative="1">
+      <w:start w:val="1"/>
+      <w:numFmt w:val="decimal"/>
+      <w:lvlText w:val="%6."/>
+      <w:lvlJc w:val="left"/>
+      <w:pPr>
+        <w:tabs>
+          <w:tab w:val="num" w:pos="4320"/>
+        </w:tabs>
+        <w:ind w:left="4320" w:hanging="360"/>
+      </w:pPr>
+    </w:lvl>
+    <w:lvl w:ilvl="6" w:tentative="1">
+      <w:start w:val="1"/>
+      <w:numFmt w:val="decimal"/>
+      <w:lvlText w:val="%7."/>
+      <w:lvlJc w:val="left"/>
+      <w:pPr>
+        <w:tabs>
+          <w:tab w:val="num" w:pos="5040"/>
+        </w:tabs>
+        <w:ind w:left="5040" w:hanging="360"/>
+      </w:pPr>
+    </w:lvl>
+    <w:lvl w:ilvl="7" w:tentative="1">
+      <w:start w:val="1"/>
+      <w:numFmt w:val="decimal"/>
+      <w:lvlText w:val="%8."/>
+      <w:lvlJc w:val="left"/>
+      <w:pPr>
+        <w:tabs>
+          <w:tab w:val="num" w:pos="5760"/>
+        </w:tabs>
+        <w:ind w:left="5760" w:hanging="360"/>
+      </w:pPr>
+    </w:lvl>
+    <w:lvl w:ilvl="8" w:tentative="1">
+      <w:start w:val="1"/>
+      <w:numFmt w:val="decimal"/>
+      <w:lvlText w:val="%9."/>
+      <w:lvlJc w:val="left"/>
+      <w:pPr>
+        <w:tabs>
+          <w:tab w:val="num" w:pos="6480"/>
+        </w:tabs>
+        <w:ind w:left="6480" w:hanging="360"/>
+      </w:pPr>
+    </w:lvl>
+  </w:abstractNum>
+  <w:abstractNum w:abstractNumId="8" w15:restartNumberingAfterBreak="0">
     <w:nsid w:val="25014CC9"/>
     <w:multiLevelType w:val="multilevel"/>
     <w:tmpl w:val="24B45CE8"/>
@@ -8375,7 +8487,7 @@
       </w:pPr>
     </w:lvl>
   </w:abstractNum>
-  <w:abstractNum w:abstractNumId="8" w15:restartNumberingAfterBreak="0">
+  <w:abstractNum w:abstractNumId="9" w15:restartNumberingAfterBreak="0">
     <w:nsid w:val="2F994755"/>
     <w:multiLevelType w:val="multilevel"/>
     <w:tmpl w:val="74BCBDEA"/>
@@ -8524,7 +8636,7 @@
       </w:rPr>
     </w:lvl>
   </w:abstractNum>
-  <w:abstractNum w:abstractNumId="9" w15:restartNumberingAfterBreak="0">
+  <w:abstractNum w:abstractNumId="10" w15:restartNumberingAfterBreak="0">
     <w:nsid w:val="37074987"/>
     <w:multiLevelType w:val="multilevel"/>
     <w:tmpl w:val="1E7A6FA8"/>
@@ -8637,7 +8749,7 @@
       </w:pPr>
     </w:lvl>
   </w:abstractNum>
-  <w:abstractNum w:abstractNumId="10" w15:restartNumberingAfterBreak="0">
+  <w:abstractNum w:abstractNumId="11" w15:restartNumberingAfterBreak="0">
     <w:nsid w:val="400412F1"/>
     <w:multiLevelType w:val="multilevel"/>
     <w:tmpl w:val="94C600B6"/>
@@ -8750,7 +8862,7 @@
       </w:pPr>
     </w:lvl>
   </w:abstractNum>
-  <w:abstractNum w:abstractNumId="11" w15:restartNumberingAfterBreak="0">
+  <w:abstractNum w:abstractNumId="12" w15:restartNumberingAfterBreak="0">
     <w:nsid w:val="431F3596"/>
     <w:multiLevelType w:val="multilevel"/>
     <w:tmpl w:val="E1BC995A"/>
@@ -8863,7 +8975,7 @@
       </w:pPr>
     </w:lvl>
   </w:abstractNum>
-  <w:abstractNum w:abstractNumId="12" w15:restartNumberingAfterBreak="0">
+  <w:abstractNum w:abstractNumId="13" w15:restartNumberingAfterBreak="0">
     <w:nsid w:val="43902B3E"/>
     <w:multiLevelType w:val="multilevel"/>
     <w:tmpl w:val="482C486C"/>
@@ -8976,7 +9088,7 @@
       </w:pPr>
     </w:lvl>
   </w:abstractNum>
-  <w:abstractNum w:abstractNumId="13" w15:restartNumberingAfterBreak="0">
+  <w:abstractNum w:abstractNumId="14" w15:restartNumberingAfterBreak="0">
     <w:nsid w:val="45A0479C"/>
     <w:multiLevelType w:val="multilevel"/>
     <w:tmpl w:val="C3C4CA0A"/>
@@ -9125,7 +9237,156 @@
       </w:rPr>
     </w:lvl>
   </w:abstractNum>
-  <w:abstractNum w:abstractNumId="14" w15:restartNumberingAfterBreak="0">
+  <w:abstractNum w:abstractNumId="15" w15:restartNumberingAfterBreak="0">
+    <w:nsid w:val="4745564C"/>
+    <w:multiLevelType w:val="multilevel"/>
+    <w:tmpl w:val="CEEA70D4"/>
+    <w:lvl w:ilvl="0">
+      <w:start w:val="1"/>
+      <w:numFmt w:val="bullet"/>
+      <w:lvlText w:val=""/>
+      <w:lvlJc w:val="left"/>
+      <w:pPr>
+        <w:tabs>
+          <w:tab w:val="num" w:pos="720"/>
+        </w:tabs>
+        <w:ind w:left="720" w:hanging="360"/>
+      </w:pPr>
+      <w:rPr>
+        <w:rFonts w:ascii="Symbol" w:hAnsi="Symbol" w:hint="default"/>
+        <w:sz w:val="20"/>
+      </w:rPr>
+    </w:lvl>
+    <w:lvl w:ilvl="1" w:tentative="1">
+      <w:start w:val="1"/>
+      <w:numFmt w:val="bullet"/>
+      <w:lvlText w:val="o"/>
+      <w:lvlJc w:val="left"/>
+      <w:pPr>
+        <w:tabs>
+          <w:tab w:val="num" w:pos="1440"/>
+        </w:tabs>
+        <w:ind w:left="1440" w:hanging="360"/>
+      </w:pPr>
+      <w:rPr>
+        <w:rFonts w:ascii="Courier New" w:hAnsi="Courier New" w:hint="default"/>
+        <w:sz w:val="20"/>
+      </w:rPr>
+    </w:lvl>
+    <w:lvl w:ilvl="2" w:tentative="1">
+      <w:start w:val="1"/>
+      <w:numFmt w:val="bullet"/>
+      <w:lvlText w:val=""/>
+      <w:lvlJc w:val="left"/>
+      <w:pPr>
+        <w:tabs>
+          <w:tab w:val="num" w:pos="2160"/>
+        </w:tabs>
+        <w:ind w:left="2160" w:hanging="360"/>
+      </w:pPr>
+      <w:rPr>
+        <w:rFonts w:ascii="Wingdings" w:hAnsi="Wingdings" w:hint="default"/>
+        <w:sz w:val="20"/>
+      </w:rPr>
+    </w:lvl>
+    <w:lvl w:ilvl="3" w:tentative="1">
+      <w:start w:val="1"/>
+      <w:numFmt w:val="bullet"/>
+      <w:lvlText w:val=""/>
+      <w:lvlJc w:val="left"/>
+      <w:pPr>
+        <w:tabs>
+          <w:tab w:val="num" w:pos="2880"/>
+        </w:tabs>
+        <w:ind w:left="2880" w:hanging="360"/>
+      </w:pPr>
+      <w:rPr>
+        <w:rFonts w:ascii="Wingdings" w:hAnsi="Wingdings" w:hint="default"/>
+        <w:sz w:val="20"/>
+      </w:rPr>
+    </w:lvl>
+    <w:lvl w:ilvl="4" w:tentative="1">
+      <w:start w:val="1"/>
+      <w:numFmt w:val="bullet"/>
+      <w:lvlText w:val=""/>
+      <w:lvlJc w:val="left"/>
+      <w:pPr>
+        <w:tabs>
+          <w:tab w:val="num" w:pos="3600"/>
+        </w:tabs>
+        <w:ind w:left="3600" w:hanging="360"/>
+      </w:pPr>
+      <w:rPr>
+        <w:rFonts w:ascii="Wingdings" w:hAnsi="Wingdings" w:hint="default"/>
+        <w:sz w:val="20"/>
+      </w:rPr>
+    </w:lvl>
+    <w:lvl w:ilvl="5" w:tentative="1">
+      <w:start w:val="1"/>
+      <w:numFmt w:val="bullet"/>
+      <w:lvlText w:val=""/>
+      <w:lvlJc w:val="left"/>
+      <w:pPr>
+        <w:tabs>
+          <w:tab w:val="num" w:pos="4320"/>
+        </w:tabs>
+        <w:ind w:left="4320" w:hanging="360"/>
+      </w:pPr>
+      <w:rPr>
+        <w:rFonts w:ascii="Wingdings" w:hAnsi="Wingdings" w:hint="default"/>
+        <w:sz w:val="20"/>
+      </w:rPr>
+    </w:lvl>
+    <w:lvl w:ilvl="6" w:tentative="1">
+      <w:start w:val="1"/>
+      <w:numFmt w:val="bullet"/>
+      <w:lvlText w:val=""/>
+      <w:lvlJc w:val="left"/>
+      <w:pPr>
+        <w:tabs>
+          <w:tab w:val="num" w:pos="5040"/>
+        </w:tabs>
+        <w:ind w:left="5040" w:hanging="360"/>
+      </w:pPr>
+      <w:rPr>
+        <w:rFonts w:ascii="Wingdings" w:hAnsi="Wingdings" w:hint="default"/>
+        <w:sz w:val="20"/>
+      </w:rPr>
+    </w:lvl>
+    <w:lvl w:ilvl="7" w:tentative="1">
+      <w:start w:val="1"/>
+      <w:numFmt w:val="bullet"/>
+      <w:lvlText w:val=""/>
+      <w:lvlJc w:val="left"/>
+      <w:pPr>
+        <w:tabs>
+          <w:tab w:val="num" w:pos="5760"/>
+        </w:tabs>
+        <w:ind w:left="5760" w:hanging="360"/>
+      </w:pPr>
+      <w:rPr>
+        <w:rFonts w:ascii="Wingdings" w:hAnsi="Wingdings" w:hint="default"/>
+        <w:sz w:val="20"/>
+      </w:rPr>
+    </w:lvl>
+    <w:lvl w:ilvl="8" w:tentative="1">
+      <w:start w:val="1"/>
+      <w:numFmt w:val="bullet"/>
+      <w:lvlText w:val=""/>
+      <w:lvlJc w:val="left"/>
+      <w:pPr>
+        <w:tabs>
+          <w:tab w:val="num" w:pos="6480"/>
+        </w:tabs>
+        <w:ind w:left="6480" w:hanging="360"/>
+      </w:pPr>
+      <w:rPr>
+        <w:rFonts w:ascii="Wingdings" w:hAnsi="Wingdings" w:hint="default"/>
+        <w:sz w:val="20"/>
+      </w:rPr>
+    </w:lvl>
+  </w:abstractNum>
+  <w:abstractNum w:abstractNumId="16" w15:restartNumberingAfterBreak="0">
     <w:nsid w:val="47B65C87"/>
     <w:multiLevelType w:val="multilevel"/>
     <w:tmpl w:val="EE2E0FE2"/>
@@ -9274,7 +9535,7 @@
       </w:rPr>
     </w:lvl>
   </w:abstractNum>
-  <w:abstractNum w:abstractNumId="15" w15:restartNumberingAfterBreak="0">
+  <w:abstractNum w:abstractNumId="17" w15:restartNumberingAfterBreak="0">
     <w:nsid w:val="48DF61D5"/>
     <w:multiLevelType w:val="multilevel"/>
     <w:tmpl w:val="ED2C2F9C"/>
@@ -9387,7 +9648,7 @@
       </w:pPr>
     </w:lvl>
   </w:abstractNum>
-  <w:abstractNum w:abstractNumId="16" w15:restartNumberingAfterBreak="0">
+  <w:abstractNum w:abstractNumId="18" w15:restartNumberingAfterBreak="0">
     <w:nsid w:val="494B03AF"/>
     <w:multiLevelType w:val="multilevel"/>
     <w:tmpl w:val="FF82A8CE"/>
@@ -9500,7 +9761,7 @@
       </w:pPr>
     </w:lvl>
   </w:abstractNum>
-  <w:abstractNum w:abstractNumId="17" w15:restartNumberingAfterBreak="0">
+  <w:abstractNum w:abstractNumId="19" w15:restartNumberingAfterBreak="0">
     <w:nsid w:val="496B5CCD"/>
     <w:multiLevelType w:val="multilevel"/>
     <w:tmpl w:val="C89EE2E0"/>
@@ -9649,7 +9910,7 @@
       </w:rPr>
     </w:lvl>
   </w:abstractNum>
-  <w:abstractNum w:abstractNumId="18" w15:restartNumberingAfterBreak="0">
+  <w:abstractNum w:abstractNumId="20" w15:restartNumberingAfterBreak="0">
     <w:nsid w:val="4B7F0F30"/>
     <w:multiLevelType w:val="multilevel"/>
     <w:tmpl w:val="AF221FDC"/>
@@ -9798,7 +10059,7 @@
       </w:rPr>
     </w:lvl>
   </w:abstractNum>
-  <w:abstractNum w:abstractNumId="19" w15:restartNumberingAfterBreak="0">
+  <w:abstractNum w:abstractNumId="21" w15:restartNumberingAfterBreak="0">
     <w:nsid w:val="4C9776F2"/>
     <w:multiLevelType w:val="multilevel"/>
     <w:tmpl w:val="CDD4BE46"/>
@@ -9947,7 +10208,7 @@
       </w:rPr>
     </w:lvl>
   </w:abstractNum>
-  <w:abstractNum w:abstractNumId="20" w15:restartNumberingAfterBreak="0">
+  <w:abstractNum w:abstractNumId="22" w15:restartNumberingAfterBreak="0">
     <w:nsid w:val="57D007B3"/>
     <w:multiLevelType w:val="multilevel"/>
     <w:tmpl w:val="037A96DE"/>
@@ -10064,7 +10325,7 @@
       </w:pPr>
     </w:lvl>
   </w:abstractNum>
-  <w:abstractNum w:abstractNumId="21" w15:restartNumberingAfterBreak="0">
+  <w:abstractNum w:abstractNumId="23" w15:restartNumberingAfterBreak="0">
     <w:nsid w:val="59043CB3"/>
     <w:multiLevelType w:val="multilevel"/>
     <w:tmpl w:val="A34C1FF0"/>
@@ -10181,7 +10442,7 @@
       </w:pPr>
     </w:lvl>
   </w:abstractNum>
-  <w:abstractNum w:abstractNumId="22" w15:restartNumberingAfterBreak="0">
+  <w:abstractNum w:abstractNumId="24" w15:restartNumberingAfterBreak="0">
     <w:nsid w:val="5BFD3206"/>
     <w:multiLevelType w:val="multilevel"/>
     <w:tmpl w:val="ABEE6D46"/>
@@ -10294,7 +10555,7 @@
       </w:pPr>
     </w:lvl>
   </w:abstractNum>
-  <w:abstractNum w:abstractNumId="23" w15:restartNumberingAfterBreak="0">
+  <w:abstractNum w:abstractNumId="25" w15:restartNumberingAfterBreak="0">
     <w:nsid w:val="6919319F"/>
     <w:multiLevelType w:val="multilevel"/>
     <w:tmpl w:val="CD782C84"/>
@@ -10441,49 +10702,162 @@
         <w:rFonts w:ascii="Wingdings" w:hAnsi="Wingdings" w:hint="default"/>
         <w:sz w:val="20"/>
       </w:rPr>
+    </w:lvl>
+  </w:abstractNum>
+  <w:abstractNum w:abstractNumId="26" w15:restartNumberingAfterBreak="0">
+    <w:nsid w:val="69B22BD3"/>
+    <w:multiLevelType w:val="multilevel"/>
+    <w:tmpl w:val="CD12E2EA"/>
+    <w:lvl w:ilvl="0">
+      <w:start w:val="3"/>
+      <w:numFmt w:val="decimal"/>
+      <w:lvlText w:val="%1."/>
+      <w:lvlJc w:val="left"/>
+      <w:pPr>
+        <w:tabs>
+          <w:tab w:val="num" w:pos="720"/>
+        </w:tabs>
+        <w:ind w:left="720" w:hanging="360"/>
+      </w:pPr>
+    </w:lvl>
+    <w:lvl w:ilvl="1" w:tentative="1">
+      <w:start w:val="1"/>
+      <w:numFmt w:val="decimal"/>
+      <w:lvlText w:val="%2."/>
+      <w:lvlJc w:val="left"/>
+      <w:pPr>
+        <w:tabs>
+          <w:tab w:val="num" w:pos="1440"/>
+        </w:tabs>
+        <w:ind w:left="1440" w:hanging="360"/>
+      </w:pPr>
+    </w:lvl>
+    <w:lvl w:ilvl="2" w:tentative="1">
+      <w:start w:val="1"/>
+      <w:numFmt w:val="decimal"/>
+      <w:lvlText w:val="%3."/>
+      <w:lvlJc w:val="left"/>
+      <w:pPr>
+        <w:tabs>
+          <w:tab w:val="num" w:pos="2160"/>
+        </w:tabs>
+        <w:ind w:left="2160" w:hanging="360"/>
+      </w:pPr>
+    </w:lvl>
+    <w:lvl w:ilvl="3" w:tentative="1">
+      <w:start w:val="1"/>
+      <w:numFmt w:val="decimal"/>
+      <w:lvlText w:val="%4."/>
+      <w:lvlJc w:val="left"/>
+      <w:pPr>
+        <w:tabs>
+          <w:tab w:val="num" w:pos="2880"/>
+        </w:tabs>
+        <w:ind w:left="2880" w:hanging="360"/>
+      </w:pPr>
+    </w:lvl>
+    <w:lvl w:ilvl="4" w:tentative="1">
+      <w:start w:val="1"/>
+      <w:numFmt w:val="decimal"/>
+      <w:lvlText w:val="%5."/>
+      <w:lvlJc w:val="left"/>
+      <w:pPr>
+        <w:tabs>
+          <w:tab w:val="num" w:pos="3600"/>
+        </w:tabs>
+        <w:ind w:left="3600" w:hanging="360"/>
+      </w:pPr>
+    </w:lvl>
+    <w:lvl w:ilvl="5" w:tentative="1">
+      <w:start w:val="1"/>
+      <w:numFmt w:val="decimal"/>
+      <w:lvlText w:val="%6."/>
+      <w:lvlJc w:val="left"/>
+      <w:pPr>
+        <w:tabs>
+          <w:tab w:val="num" w:pos="4320"/>
+        </w:tabs>
+        <w:ind w:left="4320" w:hanging="360"/>
+      </w:pPr>
+    </w:lvl>
+    <w:lvl w:ilvl="6" w:tentative="1">
+      <w:start w:val="1"/>
+      <w:numFmt w:val="decimal"/>
+      <w:lvlText w:val="%7."/>
+      <w:lvlJc w:val="left"/>
+      <w:pPr>
+        <w:tabs>
+          <w:tab w:val="num" w:pos="5040"/>
+        </w:tabs>
+        <w:ind w:left="5040" w:hanging="360"/>
+      </w:pPr>
+    </w:lvl>
+    <w:lvl w:ilvl="7" w:tentative="1">
+      <w:start w:val="1"/>
+      <w:numFmt w:val="decimal"/>
+      <w:lvlText w:val="%8."/>
+      <w:lvlJc w:val="left"/>
+      <w:pPr>
+        <w:tabs>
+          <w:tab w:val="num" w:pos="5760"/>
+        </w:tabs>
+        <w:ind w:left="5760" w:hanging="360"/>
+      </w:pPr>
+    </w:lvl>
+    <w:lvl w:ilvl="8" w:tentative="1">
+      <w:start w:val="1"/>
+      <w:numFmt w:val="decimal"/>
+      <w:lvlText w:val="%9."/>
+      <w:lvlJc w:val="left"/>
+      <w:pPr>
+        <w:tabs>
+          <w:tab w:val="num" w:pos="6480"/>
+        </w:tabs>
+        <w:ind w:left="6480" w:hanging="360"/>
+      </w:pPr>
     </w:lvl>
   </w:abstractNum>
   <w:num w:numId="1" w16cid:durableId="1442845229">
     <w:abstractNumId w:val="0"/>
   </w:num>
   <w:num w:numId="2" w16cid:durableId="1651249745">
-    <w:abstractNumId w:val="7"/>
+    <w:abstractNumId w:val="8"/>
   </w:num>
   <w:num w:numId="3" w16cid:durableId="535699732">
     <w:abstractNumId w:val="1"/>
   </w:num>
   <w:num w:numId="4" w16cid:durableId="1566867373">
-    <w:abstractNumId w:val="15"/>
+    <w:abstractNumId w:val="17"/>
   </w:num>
   <w:num w:numId="5" w16cid:durableId="1688412002">
-    <w:abstractNumId w:val="12"/>
+    <w:abstractNumId w:val="13"/>
   </w:num>
   <w:num w:numId="6" w16cid:durableId="910122550">
     <w:abstractNumId w:val="6"/>
   </w:num>
   <w:num w:numId="7" w16cid:durableId="1376199097">
-    <w:abstractNumId w:val="21"/>
+    <w:abstractNumId w:val="23"/>
   </w:num>
   <w:num w:numId="8" w16cid:durableId="1301302135">
-    <w:abstractNumId w:val="18"/>
+    <w:abstractNumId w:val="20"/>
   </w:num>
   <w:num w:numId="9" w16cid:durableId="323976949">
-    <w:abstractNumId w:val="23"/>
+    <w:abstractNumId w:val="25"/>
   </w:num>
   <w:num w:numId="10" w16cid:durableId="1152018450">
     <w:abstractNumId w:val="4"/>
   </w:num>
   <w:num w:numId="11" w16cid:durableId="533616667">
-    <w:abstractNumId w:val="20"/>
+    <w:abstractNumId w:val="22"/>
   </w:num>
   <w:num w:numId="12" w16cid:durableId="762532567">
-    <w:abstractNumId w:val="8"/>
+    <w:abstractNumId w:val="9"/>
   </w:num>
   <w:num w:numId="13" w16cid:durableId="515775507">
-    <w:abstractNumId w:val="17"/>
+    <w:abstractNumId w:val="19"/>
   </w:num>
   <w:num w:numId="14" w16cid:durableId="1810397011">
-    <w:abstractNumId w:val="14"/>
+    <w:abstractNumId w:val="16"/>
   </w:num>
   <w:num w:numId="15" w16cid:durableId="1860191223">
     <w:abstractNumId w:val="2"/>
@@ -10492,28 +10866,37 @@
     <w:abstractNumId w:val="3"/>
   </w:num>
   <w:num w:numId="17" w16cid:durableId="1105690320">
-    <w:abstractNumId w:val="13"/>
+    <w:abstractNumId w:val="14"/>
   </w:num>
   <w:num w:numId="18" w16cid:durableId="907885925">
-    <w:abstractNumId w:val="16"/>
+    <w:abstractNumId w:val="18"/>
   </w:num>
   <w:num w:numId="19" w16cid:durableId="1469474994">
-    <w:abstractNumId w:val="10"/>
+    <w:abstractNumId w:val="11"/>
   </w:num>
   <w:num w:numId="20" w16cid:durableId="1333950668">
-    <w:abstractNumId w:val="11"/>
+    <w:abstractNumId w:val="12"/>
   </w:num>
   <w:num w:numId="21" w16cid:durableId="120930253">
-    <w:abstractNumId w:val="19"/>
+    <w:abstractNumId w:val="21"/>
   </w:num>
   <w:num w:numId="22" w16cid:durableId="1530752497">
-    <w:abstractNumId w:val="22"/>
+    <w:abstractNumId w:val="24"/>
   </w:num>
   <w:num w:numId="23" w16cid:durableId="55204371">
-    <w:abstractNumId w:val="9"/>
+    <w:abstractNumId w:val="10"/>
   </w:num>
   <w:num w:numId="24" w16cid:durableId="616713656">
     <w:abstractNumId w:val="5"/>
+  </w:num>
+  <w:num w:numId="25" w16cid:durableId="1927153098">
+    <w:abstractNumId w:val="7"/>
+  </w:num>
+  <w:num w:numId="26" w16cid:durableId="1429353848">
+    <w:abstractNumId w:val="26"/>
+  </w:num>
+  <w:num w:numId="27" w16cid:durableId="1982271427">
+    <w:abstractNumId w:val="15"/>
   </w:num>
 </w:numbering>
 </file>

</xml_diff>